<commit_message>
updated template.docx and added more variation to generation
</commit_message>
<xml_diff>
--- a/template.docx
+++ b/template.docx
@@ -1,6 +1,6 @@
 
 <file path=word/document.xml><?xml version="1.0" encoding="utf-8"?>
-<w:document xmlns:wpc="http://schemas.microsoft.com/office/word/2010/wordprocessingCanvas" xmlns:cx="http://schemas.microsoft.com/office/drawing/2014/chartex" xmlns:cx1="http://schemas.microsoft.com/office/drawing/2015/9/8/chartex" xmlns:cx2="http://schemas.microsoft.com/office/drawing/2015/10/21/chartex" xmlns:cx3="http://schemas.microsoft.com/office/drawing/2016/5/9/chartex" xmlns:cx4="http://schemas.microsoft.com/office/drawing/2016/5/10/chartex" xmlns:cx5="http://schemas.microsoft.com/office/drawing/2016/5/11/chartex" xmlns:cx6="http://schemas.microsoft.com/office/drawing/2016/5/12/chartex" xmlns:cx7="http://schemas.microsoft.com/office/drawing/2016/5/13/chartex" xmlns:cx8="http://schemas.microsoft.com/office/drawing/2016/5/14/chartex" xmlns:mc="http://schemas.openxmlformats.org/markup-compatibility/2006" xmlns:aink="http://schemas.microsoft.com/office/drawing/2016/ink" xmlns:am3d="http://schemas.microsoft.com/office/drawing/2017/model3d" xmlns:o="urn:schemas-microsoft-com:office:office" xmlns:oel="http://schemas.microsoft.com/office/2019/extlst" xmlns:r="http://schemas.openxmlformats.org/officeDocument/2006/relationships" xmlns:m="http://schemas.openxmlformats.org/officeDocument/2006/math" xmlns:v="urn:schemas-microsoft-com:vml" xmlns:wp14="http://schemas.microsoft.com/office/word/2010/wordprocessingDrawing" xmlns:wp="http://schemas.openxmlformats.org/drawingml/2006/wordprocessingDrawing" xmlns:w10="urn:schemas-microsoft-com:office:word" xmlns:w="http://schemas.openxmlformats.org/wordprocessingml/2006/main" xmlns:w14="http://schemas.microsoft.com/office/word/2010/wordml" xmlns:w15="http://schemas.microsoft.com/office/word/2012/wordml" xmlns:w16cex="http://schemas.microsoft.com/office/word/2018/wordml/cex" xmlns:w16cid="http://schemas.microsoft.com/office/word/2016/wordml/cid" xmlns:w16="http://schemas.microsoft.com/office/word/2018/wordml" xmlns:w16du="http://schemas.microsoft.com/office/word/2023/wordml/word16du" xmlns:w16sdtdh="http://schemas.microsoft.com/office/word/2020/wordml/sdtdatahash" xmlns:w16se="http://schemas.microsoft.com/office/word/2015/wordml/symex" xmlns:wpg="http://schemas.microsoft.com/office/word/2010/wordprocessingGroup" xmlns:wpi="http://schemas.microsoft.com/office/word/2010/wordprocessingInk" xmlns:wne="http://schemas.microsoft.com/office/word/2006/wordml" xmlns:wps="http://schemas.microsoft.com/office/word/2010/wordprocessingShape" mc:Ignorable="w14 w15 w16se w16cid w16 w16cex w16sdtdh w16du wp14">
+<w:document xmlns:wpc="http://schemas.microsoft.com/office/word/2010/wordprocessingCanvas" xmlns:cx="http://schemas.microsoft.com/office/drawing/2014/chartex" xmlns:cx1="http://schemas.microsoft.com/office/drawing/2015/9/8/chartex" xmlns:cx2="http://schemas.microsoft.com/office/drawing/2015/10/21/chartex" xmlns:cx3="http://schemas.microsoft.com/office/drawing/2016/5/9/chartex" xmlns:cx4="http://schemas.microsoft.com/office/drawing/2016/5/10/chartex" xmlns:cx5="http://schemas.microsoft.com/office/drawing/2016/5/11/chartex" xmlns:cx6="http://schemas.microsoft.com/office/drawing/2016/5/12/chartex" xmlns:cx7="http://schemas.microsoft.com/office/drawing/2016/5/13/chartex" xmlns:cx8="http://schemas.microsoft.com/office/drawing/2016/5/14/chartex" xmlns:mc="http://schemas.openxmlformats.org/markup-compatibility/2006" xmlns:aink="http://schemas.microsoft.com/office/drawing/2016/ink" xmlns:am3d="http://schemas.microsoft.com/office/drawing/2017/model3d" xmlns:o="urn:schemas-microsoft-com:office:office" xmlns:oel="http://schemas.microsoft.com/office/2019/extlst" xmlns:r="http://schemas.openxmlformats.org/officeDocument/2006/relationships" xmlns:m="http://schemas.openxmlformats.org/officeDocument/2006/math" xmlns:v="urn:schemas-microsoft-com:vml" xmlns:wp14="http://schemas.microsoft.com/office/word/2010/wordprocessingDrawing" xmlns:wp="http://schemas.openxmlformats.org/drawingml/2006/wordprocessingDrawing" xmlns:w10="urn:schemas-microsoft-com:office:word" xmlns:w="http://schemas.openxmlformats.org/wordprocessingml/2006/main" xmlns:w14="http://schemas.microsoft.com/office/word/2010/wordml" xmlns:w15="http://schemas.microsoft.com/office/word/2012/wordml" xmlns:w16cex="http://schemas.microsoft.com/office/word/2018/wordml/cex" xmlns:w16cid="http://schemas.microsoft.com/office/word/2016/wordml/cid" xmlns:w16="http://schemas.microsoft.com/office/word/2018/wordml" xmlns:w16du="http://schemas.microsoft.com/office/word/2023/wordml/word16du" xmlns:w16sdtdh="http://schemas.microsoft.com/office/word/2020/wordml/sdtdatahash" xmlns:w16sdtfl="http://schemas.microsoft.com/office/word/2024/wordml/sdtformatlock" xmlns:w16se="http://schemas.microsoft.com/office/word/2015/wordml/symex" xmlns:wpg="http://schemas.microsoft.com/office/word/2010/wordprocessingGroup" xmlns:wpi="http://schemas.microsoft.com/office/word/2010/wordprocessingInk" xmlns:wne="http://schemas.microsoft.com/office/word/2006/wordml" xmlns:wps="http://schemas.microsoft.com/office/word/2010/wordprocessingShape" mc:Ignorable="w14 w15 w16se w16cid w16 w16cex w16sdtdh w16sdtfl w16du wp14">
   <w:body>
     <w:tbl>
       <w:tblPr>
@@ -107,7 +107,6 @@
                 <w:bCs/>
                 <w:color w:val="000000" w:themeColor="text1"/>
                 <w:rtl/>
-                <w:lang w:bidi="ar-EG"/>
               </w:rPr>
             </w:pPr>
             <w:r>
@@ -116,7 +115,23 @@
                 <w:bCs/>
                 <w:color w:val="000000" w:themeColor="text1"/>
               </w:rPr>
-              <w:t>{{years_of_experience}}</w:t>
+              <w:t>{{</w:t>
+            </w:r>
+            <w:r>
+              <w:rPr>
+                <w:b/>
+                <w:bCs/>
+                <w:color w:val="000000" w:themeColor="text1"/>
+              </w:rPr>
+              <w:t>professional_experience_in_years</w:t>
+            </w:r>
+            <w:r>
+              <w:rPr>
+                <w:b/>
+                <w:bCs/>
+                <w:color w:val="000000" w:themeColor="text1"/>
+              </w:rPr>
+              <w:t>}}</w:t>
             </w:r>
           </w:p>
         </w:tc>
@@ -289,57 +304,6 @@
                 <w:bCs/>
                 <w:color w:val="000000" w:themeColor="text1"/>
               </w:rPr>
-              <w:t>Language</w:t>
-            </w:r>
-            <w:r>
-              <w:rPr>
-                <w:rFonts w:eastAsia="Calibri"/>
-                <w:i/>
-                <w:iCs/>
-                <w:color w:val="000000" w:themeColor="text1"/>
-              </w:rPr>
-              <w:t>:</w:t>
-            </w:r>
-            <w:r>
-              <w:rPr>
-                <w:rFonts w:eastAsia="Calibri"/>
-                <w:color w:val="000000" w:themeColor="text1"/>
-              </w:rPr>
-              <w:t xml:space="preserve"> </w:t>
-            </w:r>
-            <w:r>
-              <w:rPr>
-                <w:rFonts w:eastAsia="Calibri"/>
-                <w:color w:val="000000" w:themeColor="text1"/>
-              </w:rPr>
-              <w:t>{{languages}}</w:t>
-            </w:r>
-            <w:r>
-              <w:rPr>
-                <w:rFonts w:eastAsia="Calibri"/>
-                <w:color w:val="000000" w:themeColor="text1"/>
-              </w:rPr>
-              <w:t xml:space="preserve">  </w:t>
-            </w:r>
-          </w:p>
-          <w:p>
-            <w:pPr>
-              <w:spacing w:after="0"/>
-              <w:cnfStyle w:val="000000000000" w:firstRow="0" w:lastRow="0" w:firstColumn="0" w:lastColumn="0" w:oddVBand="0" w:evenVBand="0" w:oddHBand="0" w:evenHBand="0" w:firstRowFirstColumn="0" w:firstRowLastColumn="0" w:lastRowFirstColumn="0" w:lastRowLastColumn="0"/>
-              <w:rPr>
-                <w:rFonts w:eastAsia="Calibri"/>
-                <w:b/>
-                <w:bCs/>
-                <w:color w:val="000000" w:themeColor="text1"/>
-              </w:rPr>
-            </w:pPr>
-            <w:r>
-              <w:rPr>
-                <w:rFonts w:eastAsia="Calibri"/>
-                <w:b/>
-                <w:bCs/>
-                <w:color w:val="000000" w:themeColor="text1"/>
-              </w:rPr>
               <w:t>Skills:</w:t>
             </w:r>
           </w:p>
@@ -433,12 +397,9 @@
               </w:numPr>
               <w:suppressAutoHyphens/>
               <w:autoSpaceDN w:val="0"/>
-              <w:spacing w:after="0"/>
               <w:ind w:right="-72"/>
               <w:rPr>
                 <w:rFonts w:eastAsia="Sakkal Majalla"/>
-                <w:b w:val="0"/>
-                <w:bCs w:val="0"/>
                 <w:color w:val="000000" w:themeColor="text1"/>
                 <w:lang w:eastAsia="ja-JP"/>
               </w:rPr>
@@ -451,7 +412,25 @@
                 <w:color w:val="000000" w:themeColor="text1"/>
                 <w:lang w:eastAsia="ja-JP"/>
               </w:rPr>
-              <w:t>{{experience}}</w:t>
+              <w:t>{{</w:t>
+            </w:r>
+            <w:r>
+              <w:rPr>
+                <w:rFonts w:eastAsia="Sakkal Majalla"/>
+                <w:color w:val="000000" w:themeColor="text1"/>
+                <w:lang w:eastAsia="ja-JP"/>
+              </w:rPr>
+              <w:t>professional_experience</w:t>
+            </w:r>
+            <w:r>
+              <w:rPr>
+                <w:rFonts w:eastAsia="Sakkal Majalla"/>
+                <w:b w:val="0"/>
+                <w:bCs w:val="0"/>
+                <w:color w:val="000000" w:themeColor="text1"/>
+                <w:lang w:eastAsia="ja-JP"/>
+              </w:rPr>
+              <w:t>}}</w:t>
             </w:r>
           </w:p>
           <w:p>
@@ -495,7 +474,7 @@
 </file>
 
 <file path=word/endnotes.xml><?xml version="1.0" encoding="utf-8"?>
-<w:endnotes xmlns:wpc="http://schemas.microsoft.com/office/word/2010/wordprocessingCanvas" xmlns:cx="http://schemas.microsoft.com/office/drawing/2014/chartex" xmlns:cx1="http://schemas.microsoft.com/office/drawing/2015/9/8/chartex" xmlns:cx2="http://schemas.microsoft.com/office/drawing/2015/10/21/chartex" xmlns:cx3="http://schemas.microsoft.com/office/drawing/2016/5/9/chartex" xmlns:cx4="http://schemas.microsoft.com/office/drawing/2016/5/10/chartex" xmlns:cx5="http://schemas.microsoft.com/office/drawing/2016/5/11/chartex" xmlns:cx6="http://schemas.microsoft.com/office/drawing/2016/5/12/chartex" xmlns:cx7="http://schemas.microsoft.com/office/drawing/2016/5/13/chartex" xmlns:cx8="http://schemas.microsoft.com/office/drawing/2016/5/14/chartex" xmlns:mc="http://schemas.openxmlformats.org/markup-compatibility/2006" xmlns:aink="http://schemas.microsoft.com/office/drawing/2016/ink" xmlns:am3d="http://schemas.microsoft.com/office/drawing/2017/model3d" xmlns:o="urn:schemas-microsoft-com:office:office" xmlns:oel="http://schemas.microsoft.com/office/2019/extlst" xmlns:r="http://schemas.openxmlformats.org/officeDocument/2006/relationships" xmlns:m="http://schemas.openxmlformats.org/officeDocument/2006/math" xmlns:v="urn:schemas-microsoft-com:vml" xmlns:wp14="http://schemas.microsoft.com/office/word/2010/wordprocessingDrawing" xmlns:wp="http://schemas.openxmlformats.org/drawingml/2006/wordprocessingDrawing" xmlns:w10="urn:schemas-microsoft-com:office:word" xmlns:w="http://schemas.openxmlformats.org/wordprocessingml/2006/main" xmlns:w14="http://schemas.microsoft.com/office/word/2010/wordml" xmlns:w15="http://schemas.microsoft.com/office/word/2012/wordml" xmlns:w16cex="http://schemas.microsoft.com/office/word/2018/wordml/cex" xmlns:w16cid="http://schemas.microsoft.com/office/word/2016/wordml/cid" xmlns:w16="http://schemas.microsoft.com/office/word/2018/wordml" xmlns:w16du="http://schemas.microsoft.com/office/word/2023/wordml/word16du" xmlns:w16sdtdh="http://schemas.microsoft.com/office/word/2020/wordml/sdtdatahash" xmlns:w16se="http://schemas.microsoft.com/office/word/2015/wordml/symex" xmlns:wpg="http://schemas.microsoft.com/office/word/2010/wordprocessingGroup" xmlns:wpi="http://schemas.microsoft.com/office/word/2010/wordprocessingInk" xmlns:wne="http://schemas.microsoft.com/office/word/2006/wordml" xmlns:wps="http://schemas.microsoft.com/office/word/2010/wordprocessingShape" mc:Ignorable="w14 w15 w16se w16cid w16 w16cex w16sdtdh w16du wp14">
+<w:endnotes xmlns:wpc="http://schemas.microsoft.com/office/word/2010/wordprocessingCanvas" xmlns:cx="http://schemas.microsoft.com/office/drawing/2014/chartex" xmlns:cx1="http://schemas.microsoft.com/office/drawing/2015/9/8/chartex" xmlns:cx2="http://schemas.microsoft.com/office/drawing/2015/10/21/chartex" xmlns:cx3="http://schemas.microsoft.com/office/drawing/2016/5/9/chartex" xmlns:cx4="http://schemas.microsoft.com/office/drawing/2016/5/10/chartex" xmlns:cx5="http://schemas.microsoft.com/office/drawing/2016/5/11/chartex" xmlns:cx6="http://schemas.microsoft.com/office/drawing/2016/5/12/chartex" xmlns:cx7="http://schemas.microsoft.com/office/drawing/2016/5/13/chartex" xmlns:cx8="http://schemas.microsoft.com/office/drawing/2016/5/14/chartex" xmlns:mc="http://schemas.openxmlformats.org/markup-compatibility/2006" xmlns:aink="http://schemas.microsoft.com/office/drawing/2016/ink" xmlns:am3d="http://schemas.microsoft.com/office/drawing/2017/model3d" xmlns:o="urn:schemas-microsoft-com:office:office" xmlns:oel="http://schemas.microsoft.com/office/2019/extlst" xmlns:r="http://schemas.openxmlformats.org/officeDocument/2006/relationships" xmlns:m="http://schemas.openxmlformats.org/officeDocument/2006/math" xmlns:v="urn:schemas-microsoft-com:vml" xmlns:wp14="http://schemas.microsoft.com/office/word/2010/wordprocessingDrawing" xmlns:wp="http://schemas.openxmlformats.org/drawingml/2006/wordprocessingDrawing" xmlns:w10="urn:schemas-microsoft-com:office:word" xmlns:w="http://schemas.openxmlformats.org/wordprocessingml/2006/main" xmlns:w14="http://schemas.microsoft.com/office/word/2010/wordml" xmlns:w15="http://schemas.microsoft.com/office/word/2012/wordml" xmlns:w16cex="http://schemas.microsoft.com/office/word/2018/wordml/cex" xmlns:w16cid="http://schemas.microsoft.com/office/word/2016/wordml/cid" xmlns:w16="http://schemas.microsoft.com/office/word/2018/wordml" xmlns:w16du="http://schemas.microsoft.com/office/word/2023/wordml/word16du" xmlns:w16sdtdh="http://schemas.microsoft.com/office/word/2020/wordml/sdtdatahash" xmlns:w16sdtfl="http://schemas.microsoft.com/office/word/2024/wordml/sdtformatlock" xmlns:w16se="http://schemas.microsoft.com/office/word/2015/wordml/symex" xmlns:wpg="http://schemas.microsoft.com/office/word/2010/wordprocessingGroup" xmlns:wpi="http://schemas.microsoft.com/office/word/2010/wordprocessingInk" xmlns:wne="http://schemas.microsoft.com/office/word/2006/wordml" xmlns:wps="http://schemas.microsoft.com/office/word/2010/wordprocessingShape" mc:Ignorable="w14 w15 w16se w16cid w16 w16cex w16sdtdh w16sdtfl w16du wp14">
   <w:endnote w:type="separator" w:id="-1">
     <w:p>
       <w:pPr>
@@ -520,7 +499,7 @@
 </file>
 
 <file path=word/footer1.xml><?xml version="1.0" encoding="utf-8"?>
-<w:ftr xmlns:wpc="http://schemas.microsoft.com/office/word/2010/wordprocessingCanvas" xmlns:cx="http://schemas.microsoft.com/office/drawing/2014/chartex" xmlns:cx1="http://schemas.microsoft.com/office/drawing/2015/9/8/chartex" xmlns:cx2="http://schemas.microsoft.com/office/drawing/2015/10/21/chartex" xmlns:cx3="http://schemas.microsoft.com/office/drawing/2016/5/9/chartex" xmlns:cx4="http://schemas.microsoft.com/office/drawing/2016/5/10/chartex" xmlns:cx5="http://schemas.microsoft.com/office/drawing/2016/5/11/chartex" xmlns:cx6="http://schemas.microsoft.com/office/drawing/2016/5/12/chartex" xmlns:cx7="http://schemas.microsoft.com/office/drawing/2016/5/13/chartex" xmlns:cx8="http://schemas.microsoft.com/office/drawing/2016/5/14/chartex" xmlns:mc="http://schemas.openxmlformats.org/markup-compatibility/2006" xmlns:aink="http://schemas.microsoft.com/office/drawing/2016/ink" xmlns:am3d="http://schemas.microsoft.com/office/drawing/2017/model3d" xmlns:o="urn:schemas-microsoft-com:office:office" xmlns:oel="http://schemas.microsoft.com/office/2019/extlst" xmlns:r="http://schemas.openxmlformats.org/officeDocument/2006/relationships" xmlns:m="http://schemas.openxmlformats.org/officeDocument/2006/math" xmlns:v="urn:schemas-microsoft-com:vml" xmlns:wp14="http://schemas.microsoft.com/office/word/2010/wordprocessingDrawing" xmlns:wp="http://schemas.openxmlformats.org/drawingml/2006/wordprocessingDrawing" xmlns:w10="urn:schemas-microsoft-com:office:word" xmlns:w="http://schemas.openxmlformats.org/wordprocessingml/2006/main" xmlns:w14="http://schemas.microsoft.com/office/word/2010/wordml" xmlns:w15="http://schemas.microsoft.com/office/word/2012/wordml" xmlns:w16cex="http://schemas.microsoft.com/office/word/2018/wordml/cex" xmlns:w16cid="http://schemas.microsoft.com/office/word/2016/wordml/cid" xmlns:w16="http://schemas.microsoft.com/office/word/2018/wordml" xmlns:w16du="http://schemas.microsoft.com/office/word/2023/wordml/word16du" xmlns:w16sdtdh="http://schemas.microsoft.com/office/word/2020/wordml/sdtdatahash" xmlns:w16se="http://schemas.microsoft.com/office/word/2015/wordml/symex" xmlns:wpg="http://schemas.microsoft.com/office/word/2010/wordprocessingGroup" xmlns:wpi="http://schemas.microsoft.com/office/word/2010/wordprocessingInk" xmlns:wne="http://schemas.microsoft.com/office/word/2006/wordml" xmlns:wps="http://schemas.microsoft.com/office/word/2010/wordprocessingShape" mc:Ignorable="w14 w15 w16se w16cid w16 w16cex w16sdtdh w16du wp14">
+<w:ftr xmlns:wpc="http://schemas.microsoft.com/office/word/2010/wordprocessingCanvas" xmlns:cx="http://schemas.microsoft.com/office/drawing/2014/chartex" xmlns:cx1="http://schemas.microsoft.com/office/drawing/2015/9/8/chartex" xmlns:cx2="http://schemas.microsoft.com/office/drawing/2015/10/21/chartex" xmlns:cx3="http://schemas.microsoft.com/office/drawing/2016/5/9/chartex" xmlns:cx4="http://schemas.microsoft.com/office/drawing/2016/5/10/chartex" xmlns:cx5="http://schemas.microsoft.com/office/drawing/2016/5/11/chartex" xmlns:cx6="http://schemas.microsoft.com/office/drawing/2016/5/12/chartex" xmlns:cx7="http://schemas.microsoft.com/office/drawing/2016/5/13/chartex" xmlns:cx8="http://schemas.microsoft.com/office/drawing/2016/5/14/chartex" xmlns:mc="http://schemas.openxmlformats.org/markup-compatibility/2006" xmlns:aink="http://schemas.microsoft.com/office/drawing/2016/ink" xmlns:am3d="http://schemas.microsoft.com/office/drawing/2017/model3d" xmlns:o="urn:schemas-microsoft-com:office:office" xmlns:oel="http://schemas.microsoft.com/office/2019/extlst" xmlns:r="http://schemas.openxmlformats.org/officeDocument/2006/relationships" xmlns:m="http://schemas.openxmlformats.org/officeDocument/2006/math" xmlns:v="urn:schemas-microsoft-com:vml" xmlns:wp14="http://schemas.microsoft.com/office/word/2010/wordprocessingDrawing" xmlns:wp="http://schemas.openxmlformats.org/drawingml/2006/wordprocessingDrawing" xmlns:w10="urn:schemas-microsoft-com:office:word" xmlns:w="http://schemas.openxmlformats.org/wordprocessingml/2006/main" xmlns:w14="http://schemas.microsoft.com/office/word/2010/wordml" xmlns:w15="http://schemas.microsoft.com/office/word/2012/wordml" xmlns:w16cex="http://schemas.microsoft.com/office/word/2018/wordml/cex" xmlns:w16cid="http://schemas.microsoft.com/office/word/2016/wordml/cid" xmlns:w16="http://schemas.microsoft.com/office/word/2018/wordml" xmlns:w16du="http://schemas.microsoft.com/office/word/2023/wordml/word16du" xmlns:w16sdtdh="http://schemas.microsoft.com/office/word/2020/wordml/sdtdatahash" xmlns:w16sdtfl="http://schemas.microsoft.com/office/word/2024/wordml/sdtformatlock" xmlns:w16se="http://schemas.microsoft.com/office/word/2015/wordml/symex" xmlns:wpg="http://schemas.microsoft.com/office/word/2010/wordprocessingGroup" xmlns:wpi="http://schemas.microsoft.com/office/word/2010/wordprocessingInk" xmlns:wne="http://schemas.microsoft.com/office/word/2006/wordml" xmlns:wps="http://schemas.microsoft.com/office/word/2010/wordprocessingShape" mc:Ignorable="w14 w15 w16se w16cid w16 w16cex w16sdtdh w16sdtfl w16du wp14">
   <w:p>
     <w:pPr>
       <w:pStyle w:val="Footer"/>
@@ -641,7 +620,7 @@
 </file>
 
 <file path=word/footnotes.xml><?xml version="1.0" encoding="utf-8"?>
-<w:footnotes xmlns:wpc="http://schemas.microsoft.com/office/word/2010/wordprocessingCanvas" xmlns:cx="http://schemas.microsoft.com/office/drawing/2014/chartex" xmlns:cx1="http://schemas.microsoft.com/office/drawing/2015/9/8/chartex" xmlns:cx2="http://schemas.microsoft.com/office/drawing/2015/10/21/chartex" xmlns:cx3="http://schemas.microsoft.com/office/drawing/2016/5/9/chartex" xmlns:cx4="http://schemas.microsoft.com/office/drawing/2016/5/10/chartex" xmlns:cx5="http://schemas.microsoft.com/office/drawing/2016/5/11/chartex" xmlns:cx6="http://schemas.microsoft.com/office/drawing/2016/5/12/chartex" xmlns:cx7="http://schemas.microsoft.com/office/drawing/2016/5/13/chartex" xmlns:cx8="http://schemas.microsoft.com/office/drawing/2016/5/14/chartex" xmlns:mc="http://schemas.openxmlformats.org/markup-compatibility/2006" xmlns:aink="http://schemas.microsoft.com/office/drawing/2016/ink" xmlns:am3d="http://schemas.microsoft.com/office/drawing/2017/model3d" xmlns:o="urn:schemas-microsoft-com:office:office" xmlns:oel="http://schemas.microsoft.com/office/2019/extlst" xmlns:r="http://schemas.openxmlformats.org/officeDocument/2006/relationships" xmlns:m="http://schemas.openxmlformats.org/officeDocument/2006/math" xmlns:v="urn:schemas-microsoft-com:vml" xmlns:wp14="http://schemas.microsoft.com/office/word/2010/wordprocessingDrawing" xmlns:wp="http://schemas.openxmlformats.org/drawingml/2006/wordprocessingDrawing" xmlns:w10="urn:schemas-microsoft-com:office:word" xmlns:w="http://schemas.openxmlformats.org/wordprocessingml/2006/main" xmlns:w14="http://schemas.microsoft.com/office/word/2010/wordml" xmlns:w15="http://schemas.microsoft.com/office/word/2012/wordml" xmlns:w16cex="http://schemas.microsoft.com/office/word/2018/wordml/cex" xmlns:w16cid="http://schemas.microsoft.com/office/word/2016/wordml/cid" xmlns:w16="http://schemas.microsoft.com/office/word/2018/wordml" xmlns:w16du="http://schemas.microsoft.com/office/word/2023/wordml/word16du" xmlns:w16sdtdh="http://schemas.microsoft.com/office/word/2020/wordml/sdtdatahash" xmlns:w16se="http://schemas.microsoft.com/office/word/2015/wordml/symex" xmlns:wpg="http://schemas.microsoft.com/office/word/2010/wordprocessingGroup" xmlns:wpi="http://schemas.microsoft.com/office/word/2010/wordprocessingInk" xmlns:wne="http://schemas.microsoft.com/office/word/2006/wordml" xmlns:wps="http://schemas.microsoft.com/office/word/2010/wordprocessingShape" mc:Ignorable="w14 w15 w16se w16cid w16 w16cex w16sdtdh w16du wp14">
+<w:footnotes xmlns:wpc="http://schemas.microsoft.com/office/word/2010/wordprocessingCanvas" xmlns:cx="http://schemas.microsoft.com/office/drawing/2014/chartex" xmlns:cx1="http://schemas.microsoft.com/office/drawing/2015/9/8/chartex" xmlns:cx2="http://schemas.microsoft.com/office/drawing/2015/10/21/chartex" xmlns:cx3="http://schemas.microsoft.com/office/drawing/2016/5/9/chartex" xmlns:cx4="http://schemas.microsoft.com/office/drawing/2016/5/10/chartex" xmlns:cx5="http://schemas.microsoft.com/office/drawing/2016/5/11/chartex" xmlns:cx6="http://schemas.microsoft.com/office/drawing/2016/5/12/chartex" xmlns:cx7="http://schemas.microsoft.com/office/drawing/2016/5/13/chartex" xmlns:cx8="http://schemas.microsoft.com/office/drawing/2016/5/14/chartex" xmlns:mc="http://schemas.openxmlformats.org/markup-compatibility/2006" xmlns:aink="http://schemas.microsoft.com/office/drawing/2016/ink" xmlns:am3d="http://schemas.microsoft.com/office/drawing/2017/model3d" xmlns:o="urn:schemas-microsoft-com:office:office" xmlns:oel="http://schemas.microsoft.com/office/2019/extlst" xmlns:r="http://schemas.openxmlformats.org/officeDocument/2006/relationships" xmlns:m="http://schemas.openxmlformats.org/officeDocument/2006/math" xmlns:v="urn:schemas-microsoft-com:vml" xmlns:wp14="http://schemas.microsoft.com/office/word/2010/wordprocessingDrawing" xmlns:wp="http://schemas.openxmlformats.org/drawingml/2006/wordprocessingDrawing" xmlns:w10="urn:schemas-microsoft-com:office:word" xmlns:w="http://schemas.openxmlformats.org/wordprocessingml/2006/main" xmlns:w14="http://schemas.microsoft.com/office/word/2010/wordml" xmlns:w15="http://schemas.microsoft.com/office/word/2012/wordml" xmlns:w16cex="http://schemas.microsoft.com/office/word/2018/wordml/cex" xmlns:w16cid="http://schemas.microsoft.com/office/word/2016/wordml/cid" xmlns:w16="http://schemas.microsoft.com/office/word/2018/wordml" xmlns:w16du="http://schemas.microsoft.com/office/word/2023/wordml/word16du" xmlns:w16sdtdh="http://schemas.microsoft.com/office/word/2020/wordml/sdtdatahash" xmlns:w16sdtfl="http://schemas.microsoft.com/office/word/2024/wordml/sdtformatlock" xmlns:w16se="http://schemas.microsoft.com/office/word/2015/wordml/symex" xmlns:wpg="http://schemas.microsoft.com/office/word/2010/wordprocessingGroup" xmlns:wpi="http://schemas.microsoft.com/office/word/2010/wordprocessingInk" xmlns:wne="http://schemas.microsoft.com/office/word/2006/wordml" xmlns:wps="http://schemas.microsoft.com/office/word/2010/wordprocessingShape" mc:Ignorable="w14 w15 w16se w16cid w16 w16cex w16sdtdh w16sdtfl w16du wp14">
   <w:footnote w:type="separator" w:id="-1">
     <w:p>
       <w:pPr>
@@ -666,7 +645,7 @@
 </file>
 
 <file path=word/header1.xml><?xml version="1.0" encoding="utf-8"?>
-<w:hdr xmlns:wpc="http://schemas.microsoft.com/office/word/2010/wordprocessingCanvas" xmlns:cx="http://schemas.microsoft.com/office/drawing/2014/chartex" xmlns:cx1="http://schemas.microsoft.com/office/drawing/2015/9/8/chartex" xmlns:cx2="http://schemas.microsoft.com/office/drawing/2015/10/21/chartex" xmlns:cx3="http://schemas.microsoft.com/office/drawing/2016/5/9/chartex" xmlns:cx4="http://schemas.microsoft.com/office/drawing/2016/5/10/chartex" xmlns:cx5="http://schemas.microsoft.com/office/drawing/2016/5/11/chartex" xmlns:cx6="http://schemas.microsoft.com/office/drawing/2016/5/12/chartex" xmlns:cx7="http://schemas.microsoft.com/office/drawing/2016/5/13/chartex" xmlns:cx8="http://schemas.microsoft.com/office/drawing/2016/5/14/chartex" xmlns:mc="http://schemas.openxmlformats.org/markup-compatibility/2006" xmlns:aink="http://schemas.microsoft.com/office/drawing/2016/ink" xmlns:am3d="http://schemas.microsoft.com/office/drawing/2017/model3d" xmlns:o="urn:schemas-microsoft-com:office:office" xmlns:oel="http://schemas.microsoft.com/office/2019/extlst" xmlns:r="http://schemas.openxmlformats.org/officeDocument/2006/relationships" xmlns:m="http://schemas.openxmlformats.org/officeDocument/2006/math" xmlns:v="urn:schemas-microsoft-com:vml" xmlns:wp14="http://schemas.microsoft.com/office/word/2010/wordprocessingDrawing" xmlns:wp="http://schemas.openxmlformats.org/drawingml/2006/wordprocessingDrawing" xmlns:w10="urn:schemas-microsoft-com:office:word" xmlns:w="http://schemas.openxmlformats.org/wordprocessingml/2006/main" xmlns:w14="http://schemas.microsoft.com/office/word/2010/wordml" xmlns:w15="http://schemas.microsoft.com/office/word/2012/wordml" xmlns:w16cex="http://schemas.microsoft.com/office/word/2018/wordml/cex" xmlns:w16cid="http://schemas.microsoft.com/office/word/2016/wordml/cid" xmlns:w16="http://schemas.microsoft.com/office/word/2018/wordml" xmlns:w16du="http://schemas.microsoft.com/office/word/2023/wordml/word16du" xmlns:w16sdtdh="http://schemas.microsoft.com/office/word/2020/wordml/sdtdatahash" xmlns:w16se="http://schemas.microsoft.com/office/word/2015/wordml/symex" xmlns:wpg="http://schemas.microsoft.com/office/word/2010/wordprocessingGroup" xmlns:wpi="http://schemas.microsoft.com/office/word/2010/wordprocessingInk" xmlns:wne="http://schemas.microsoft.com/office/word/2006/wordml" xmlns:wps="http://schemas.microsoft.com/office/word/2010/wordprocessingShape" mc:Ignorable="w14 w15 w16se w16cid w16 w16cex w16sdtdh w16du wp14">
+<w:hdr xmlns:wpc="http://schemas.microsoft.com/office/word/2010/wordprocessingCanvas" xmlns:cx="http://schemas.microsoft.com/office/drawing/2014/chartex" xmlns:cx1="http://schemas.microsoft.com/office/drawing/2015/9/8/chartex" xmlns:cx2="http://schemas.microsoft.com/office/drawing/2015/10/21/chartex" xmlns:cx3="http://schemas.microsoft.com/office/drawing/2016/5/9/chartex" xmlns:cx4="http://schemas.microsoft.com/office/drawing/2016/5/10/chartex" xmlns:cx5="http://schemas.microsoft.com/office/drawing/2016/5/11/chartex" xmlns:cx6="http://schemas.microsoft.com/office/drawing/2016/5/12/chartex" xmlns:cx7="http://schemas.microsoft.com/office/drawing/2016/5/13/chartex" xmlns:cx8="http://schemas.microsoft.com/office/drawing/2016/5/14/chartex" xmlns:mc="http://schemas.openxmlformats.org/markup-compatibility/2006" xmlns:aink="http://schemas.microsoft.com/office/drawing/2016/ink" xmlns:am3d="http://schemas.microsoft.com/office/drawing/2017/model3d" xmlns:o="urn:schemas-microsoft-com:office:office" xmlns:oel="http://schemas.microsoft.com/office/2019/extlst" xmlns:r="http://schemas.openxmlformats.org/officeDocument/2006/relationships" xmlns:m="http://schemas.openxmlformats.org/officeDocument/2006/math" xmlns:v="urn:schemas-microsoft-com:vml" xmlns:wp14="http://schemas.microsoft.com/office/word/2010/wordprocessingDrawing" xmlns:wp="http://schemas.openxmlformats.org/drawingml/2006/wordprocessingDrawing" xmlns:w10="urn:schemas-microsoft-com:office:word" xmlns:w="http://schemas.openxmlformats.org/wordprocessingml/2006/main" xmlns:w14="http://schemas.microsoft.com/office/word/2010/wordml" xmlns:w15="http://schemas.microsoft.com/office/word/2012/wordml" xmlns:w16cex="http://schemas.microsoft.com/office/word/2018/wordml/cex" xmlns:w16cid="http://schemas.microsoft.com/office/word/2016/wordml/cid" xmlns:w16="http://schemas.microsoft.com/office/word/2018/wordml" xmlns:w16du="http://schemas.microsoft.com/office/word/2023/wordml/word16du" xmlns:w16sdtdh="http://schemas.microsoft.com/office/word/2020/wordml/sdtdatahash" xmlns:w16sdtfl="http://schemas.microsoft.com/office/word/2024/wordml/sdtformatlock" xmlns:w16se="http://schemas.microsoft.com/office/word/2015/wordml/symex" xmlns:wpg="http://schemas.microsoft.com/office/word/2010/wordprocessingGroup" xmlns:wpi="http://schemas.microsoft.com/office/word/2010/wordprocessingInk" xmlns:wne="http://schemas.microsoft.com/office/word/2006/wordml" xmlns:wps="http://schemas.microsoft.com/office/word/2010/wordprocessingShape" mc:Ignorable="w14 w15 w16se w16cid w16 w16cex w16sdtdh w16sdtfl w16du wp14">
   <w:tbl>
     <w:tblPr>
       <w:bidiVisual/>
@@ -784,7 +763,7 @@
 </file>
 
 <file path=word/numbering.xml><?xml version="1.0" encoding="utf-8"?>
-<w:numbering xmlns:wpc="http://schemas.microsoft.com/office/word/2010/wordprocessingCanvas" xmlns:cx="http://schemas.microsoft.com/office/drawing/2014/chartex" xmlns:cx1="http://schemas.microsoft.com/office/drawing/2015/9/8/chartex" xmlns:cx2="http://schemas.microsoft.com/office/drawing/2015/10/21/chartex" xmlns:cx3="http://schemas.microsoft.com/office/drawing/2016/5/9/chartex" xmlns:cx4="http://schemas.microsoft.com/office/drawing/2016/5/10/chartex" xmlns:cx5="http://schemas.microsoft.com/office/drawing/2016/5/11/chartex" xmlns:cx6="http://schemas.microsoft.com/office/drawing/2016/5/12/chartex" xmlns:cx7="http://schemas.microsoft.com/office/drawing/2016/5/13/chartex" xmlns:cx8="http://schemas.microsoft.com/office/drawing/2016/5/14/chartex" xmlns:mc="http://schemas.openxmlformats.org/markup-compatibility/2006" xmlns:aink="http://schemas.microsoft.com/office/drawing/2016/ink" xmlns:am3d="http://schemas.microsoft.com/office/drawing/2017/model3d" xmlns:o="urn:schemas-microsoft-com:office:office" xmlns:oel="http://schemas.microsoft.com/office/2019/extlst" xmlns:r="http://schemas.openxmlformats.org/officeDocument/2006/relationships" xmlns:m="http://schemas.openxmlformats.org/officeDocument/2006/math" xmlns:v="urn:schemas-microsoft-com:vml" xmlns:wp14="http://schemas.microsoft.com/office/word/2010/wordprocessingDrawing" xmlns:wp="http://schemas.openxmlformats.org/drawingml/2006/wordprocessingDrawing" xmlns:w10="urn:schemas-microsoft-com:office:word" xmlns:w="http://schemas.openxmlformats.org/wordprocessingml/2006/main" xmlns:w14="http://schemas.microsoft.com/office/word/2010/wordml" xmlns:w15="http://schemas.microsoft.com/office/word/2012/wordml" xmlns:w16cex="http://schemas.microsoft.com/office/word/2018/wordml/cex" xmlns:w16cid="http://schemas.microsoft.com/office/word/2016/wordml/cid" xmlns:w16="http://schemas.microsoft.com/office/word/2018/wordml" xmlns:w16du="http://schemas.microsoft.com/office/word/2023/wordml/word16du" xmlns:w16sdtdh="http://schemas.microsoft.com/office/word/2020/wordml/sdtdatahash" xmlns:w16se="http://schemas.microsoft.com/office/word/2015/wordml/symex" xmlns:wpg="http://schemas.microsoft.com/office/word/2010/wordprocessingGroup" xmlns:wpi="http://schemas.microsoft.com/office/word/2010/wordprocessingInk" xmlns:wne="http://schemas.microsoft.com/office/word/2006/wordml" xmlns:wps="http://schemas.microsoft.com/office/word/2010/wordprocessingShape" mc:Ignorable="w14 w15 w16se w16cid w16 w16cex w16sdtdh w16du wp14">
+<w:numbering xmlns:wpc="http://schemas.microsoft.com/office/word/2010/wordprocessingCanvas" xmlns:cx="http://schemas.microsoft.com/office/drawing/2014/chartex" xmlns:cx1="http://schemas.microsoft.com/office/drawing/2015/9/8/chartex" xmlns:cx2="http://schemas.microsoft.com/office/drawing/2015/10/21/chartex" xmlns:cx3="http://schemas.microsoft.com/office/drawing/2016/5/9/chartex" xmlns:cx4="http://schemas.microsoft.com/office/drawing/2016/5/10/chartex" xmlns:cx5="http://schemas.microsoft.com/office/drawing/2016/5/11/chartex" xmlns:cx6="http://schemas.microsoft.com/office/drawing/2016/5/12/chartex" xmlns:cx7="http://schemas.microsoft.com/office/drawing/2016/5/13/chartex" xmlns:cx8="http://schemas.microsoft.com/office/drawing/2016/5/14/chartex" xmlns:mc="http://schemas.openxmlformats.org/markup-compatibility/2006" xmlns:aink="http://schemas.microsoft.com/office/drawing/2016/ink" xmlns:am3d="http://schemas.microsoft.com/office/drawing/2017/model3d" xmlns:o="urn:schemas-microsoft-com:office:office" xmlns:oel="http://schemas.microsoft.com/office/2019/extlst" xmlns:r="http://schemas.openxmlformats.org/officeDocument/2006/relationships" xmlns:m="http://schemas.openxmlformats.org/officeDocument/2006/math" xmlns:v="urn:schemas-microsoft-com:vml" xmlns:wp14="http://schemas.microsoft.com/office/word/2010/wordprocessingDrawing" xmlns:wp="http://schemas.openxmlformats.org/drawingml/2006/wordprocessingDrawing" xmlns:w10="urn:schemas-microsoft-com:office:word" xmlns:w="http://schemas.openxmlformats.org/wordprocessingml/2006/main" xmlns:w14="http://schemas.microsoft.com/office/word/2010/wordml" xmlns:w15="http://schemas.microsoft.com/office/word/2012/wordml" xmlns:w16cex="http://schemas.microsoft.com/office/word/2018/wordml/cex" xmlns:w16cid="http://schemas.microsoft.com/office/word/2016/wordml/cid" xmlns:w16="http://schemas.microsoft.com/office/word/2018/wordml" xmlns:w16du="http://schemas.microsoft.com/office/word/2023/wordml/word16du" xmlns:w16sdtdh="http://schemas.microsoft.com/office/word/2020/wordml/sdtdatahash" xmlns:w16sdtfl="http://schemas.microsoft.com/office/word/2024/wordml/sdtformatlock" xmlns:w16se="http://schemas.microsoft.com/office/word/2015/wordml/symex" xmlns:wpg="http://schemas.microsoft.com/office/word/2010/wordprocessingGroup" xmlns:wpi="http://schemas.microsoft.com/office/word/2010/wordprocessingInk" xmlns:wne="http://schemas.microsoft.com/office/word/2006/wordml" xmlns:wps="http://schemas.microsoft.com/office/word/2010/wordprocessingShape" mc:Ignorable="w14 w15 w16se w16cid w16 w16cex w16sdtdh w16sdtfl w16du wp14">
   <w:abstractNum w:abstractNumId="0" w15:restartNumberingAfterBreak="0">
     <w:nsid w:val="FFFFFF83"/>
     <w:multiLevelType w:val="singleLevel"/>
@@ -4583,7 +4562,7 @@
 </file>
 
 <file path=word/styles.xml><?xml version="1.0" encoding="utf-8"?>
-<w:styles xmlns:mc="http://schemas.openxmlformats.org/markup-compatibility/2006" xmlns:r="http://schemas.openxmlformats.org/officeDocument/2006/relationships" xmlns:w="http://schemas.openxmlformats.org/wordprocessingml/2006/main" xmlns:w14="http://schemas.microsoft.com/office/word/2010/wordml" xmlns:w15="http://schemas.microsoft.com/office/word/2012/wordml" xmlns:w16cex="http://schemas.microsoft.com/office/word/2018/wordml/cex" xmlns:w16cid="http://schemas.microsoft.com/office/word/2016/wordml/cid" xmlns:w16="http://schemas.microsoft.com/office/word/2018/wordml" xmlns:w16du="http://schemas.microsoft.com/office/word/2023/wordml/word16du" xmlns:w16sdtdh="http://schemas.microsoft.com/office/word/2020/wordml/sdtdatahash" xmlns:w16se="http://schemas.microsoft.com/office/word/2015/wordml/symex" mc:Ignorable="w14 w15 w16se w16cid w16 w16cex w16sdtdh w16du">
+<w:styles xmlns:mc="http://schemas.openxmlformats.org/markup-compatibility/2006" xmlns:r="http://schemas.openxmlformats.org/officeDocument/2006/relationships" xmlns:w="http://schemas.openxmlformats.org/wordprocessingml/2006/main" xmlns:w14="http://schemas.microsoft.com/office/word/2010/wordml" xmlns:w15="http://schemas.microsoft.com/office/word/2012/wordml" xmlns:w16cex="http://schemas.microsoft.com/office/word/2018/wordml/cex" xmlns:w16cid="http://schemas.microsoft.com/office/word/2016/wordml/cid" xmlns:w16="http://schemas.microsoft.com/office/word/2018/wordml" xmlns:w16du="http://schemas.microsoft.com/office/word/2023/wordml/word16du" xmlns:w16sdtdh="http://schemas.microsoft.com/office/word/2020/wordml/sdtdatahash" xmlns:w16sdtfl="http://schemas.microsoft.com/office/word/2024/wordml/sdtformatlock" xmlns:w16se="http://schemas.microsoft.com/office/word/2015/wordml/symex" mc:Ignorable="w14 w15 w16se w16cid w16 w16cex w16sdtdh w16sdtfl w16du">
   <w:docDefaults>
     <w:rPrDefault>
       <w:rPr>
@@ -11095,6 +11074,36 @@
       </w:tcPr>
     </w:tblStylePr>
   </w:style>
+  <w:style w:type="paragraph" w:styleId="HTMLPreformatted">
+    <w:name w:val="HTML Preformatted"/>
+    <w:basedOn w:val="Normal"/>
+    <w:link w:val="HTMLPreformattedChar"/>
+    <w:uiPriority w:val="99"/>
+    <w:semiHidden/>
+    <w:unhideWhenUsed/>
+    <w:rsid w:val="00CA4148"/>
+    <w:pPr>
+      <w:spacing w:after="0" w:line="240" w:lineRule="auto"/>
+    </w:pPr>
+    <w:rPr>
+      <w:rFonts w:ascii="Consolas" w:hAnsi="Consolas"/>
+      <w:sz w:val="20"/>
+      <w:szCs w:val="20"/>
+    </w:rPr>
+  </w:style>
+  <w:style w:type="character" w:customStyle="1" w:styleId="HTMLPreformattedChar">
+    <w:name w:val="HTML Preformatted Char"/>
+    <w:basedOn w:val="DefaultParagraphFont"/>
+    <w:link w:val="HTMLPreformatted"/>
+    <w:uiPriority w:val="99"/>
+    <w:semiHidden/>
+    <w:rsid w:val="00CA4148"/>
+    <w:rPr>
+      <w:rFonts w:ascii="Consolas" w:hAnsi="Consolas" w:cs="Sakkal Majalla"/>
+      <w:sz w:val="20"/>
+      <w:szCs w:val="20"/>
+    </w:rPr>
+  </w:style>
 </w:styles>
 </file>
 

</xml_diff>

<commit_message>
added name and mail to template
</commit_message>
<xml_diff>
--- a/template.docx
+++ b/template.docx
@@ -5,9 +5,9 @@
     <w:tbl>
       <w:tblPr>
         <w:tblStyle w:val="GridTable4-Accent51"/>
+        <w:tblpPr w:leftFromText="180" w:rightFromText="180" w:vertAnchor="page" w:horzAnchor="margin" w:tblpY="1909"/>
         <w:bidiVisual/>
         <w:tblW w:w="5000" w:type="pct"/>
-        <w:jc w:val="right"/>
         <w:tblLook w:val="0480" w:firstRow="0" w:lastRow="0" w:firstColumn="1" w:lastColumn="0" w:noHBand="0" w:noVBand="1"/>
       </w:tblPr>
       <w:tblGrid>
@@ -17,7 +17,6 @@
       <w:tr>
         <w:trPr>
           <w:cnfStyle w:val="000000100000" w:firstRow="0" w:lastRow="0" w:firstColumn="0" w:lastColumn="0" w:oddVBand="0" w:evenVBand="0" w:oddHBand="1" w:evenHBand="0" w:firstRowFirstColumn="0" w:firstRowLastColumn="0" w:lastRowFirstColumn="0" w:lastRowLastColumn="0"/>
-          <w:jc w:val="right"/>
         </w:trPr>
         <w:tc>
           <w:tcPr>
@@ -68,8 +67,175 @@
         </w:tc>
       </w:tr>
       <w:tr>
+        <w:tc>
+          <w:tcPr>
+            <w:cnfStyle w:val="001000000000" w:firstRow="0" w:lastRow="0" w:firstColumn="1" w:lastColumn="0" w:oddVBand="0" w:evenVBand="0" w:oddHBand="0" w:evenHBand="0" w:firstRowFirstColumn="0" w:firstRowLastColumn="0" w:lastRowFirstColumn="0" w:lastRowLastColumn="0"/>
+            <w:tcW w:w="2500" w:type="pct"/>
+          </w:tcPr>
+          <w:p>
+            <w:pPr>
+              <w:rPr>
+                <w:rFonts w:hint="cs"/>
+                <w:color w:val="000000" w:themeColor="text1"/>
+                <w:rtl/>
+                <w:lang w:bidi="ar-EG"/>
+              </w:rPr>
+            </w:pPr>
+            <w:r>
+              <w:rPr>
+                <w:rFonts w:hint="cs"/>
+                <w:color w:val="000000" w:themeColor="text1"/>
+                <w:rtl/>
+                <w:lang w:bidi="ar-EG"/>
+              </w:rPr>
+              <w:t xml:space="preserve">الاسم                                                                                                        </w:t>
+            </w:r>
+          </w:p>
+        </w:tc>
+        <w:tc>
+          <w:tcPr>
+            <w:tcW w:w="2500" w:type="pct"/>
+          </w:tcPr>
+          <w:p>
+            <w:pPr>
+              <w:cnfStyle w:val="000000000000" w:firstRow="0" w:lastRow="0" w:firstColumn="0" w:lastColumn="0" w:oddVBand="0" w:evenVBand="0" w:oddHBand="0" w:evenHBand="0" w:firstRowFirstColumn="0" w:firstRowLastColumn="0" w:lastRowFirstColumn="0" w:lastRowLastColumn="0"/>
+              <w:rPr>
+                <w:b/>
+                <w:bCs/>
+                <w:color w:val="000000" w:themeColor="text1"/>
+              </w:rPr>
+            </w:pPr>
+            <w:r>
+              <w:rPr>
+                <w:b/>
+                <w:bCs/>
+                <w:color w:val="000000" w:themeColor="text1"/>
+              </w:rPr>
+              <w:t xml:space="preserve">                                                                                                      {{name}}</w:t>
+            </w:r>
+          </w:p>
+        </w:tc>
+      </w:tr>
+      <w:tr>
         <w:trPr>
-          <w:jc w:val="right"/>
+          <w:cnfStyle w:val="000000100000" w:firstRow="0" w:lastRow="0" w:firstColumn="0" w:lastColumn="0" w:oddVBand="0" w:evenVBand="0" w:oddHBand="1" w:evenHBand="0" w:firstRowFirstColumn="0" w:firstRowLastColumn="0" w:lastRowFirstColumn="0" w:lastRowLastColumn="0"/>
+        </w:trPr>
+        <w:tc>
+          <w:tcPr>
+            <w:cnfStyle w:val="001000000000" w:firstRow="0" w:lastRow="0" w:firstColumn="1" w:lastColumn="0" w:oddVBand="0" w:evenVBand="0" w:oddHBand="0" w:evenHBand="0" w:firstRowFirstColumn="0" w:firstRowLastColumn="0" w:lastRowFirstColumn="0" w:lastRowLastColumn="0"/>
+            <w:tcW w:w="2500" w:type="pct"/>
+          </w:tcPr>
+          <w:p>
+            <w:pPr>
+              <w:tabs>
+                <w:tab w:val="left" w:pos="4536"/>
+              </w:tabs>
+              <w:rPr>
+                <w:rFonts w:hint="cs"/>
+                <w:color w:val="000000" w:themeColor="text1"/>
+                <w:rtl/>
+                <w:lang w:bidi="ar-EG"/>
+              </w:rPr>
+            </w:pPr>
+            <w:r>
+              <w:rPr>
+                <w:color w:val="000000" w:themeColor="text1"/>
+                <w:lang w:bidi="ar-EG"/>
+              </w:rPr>
+              <w:tab/>
+            </w:r>
+            <w:r>
+              <w:rPr>
+                <w:rFonts w:hint="cs"/>
+                <w:color w:val="000000" w:themeColor="text1"/>
+                <w:rtl/>
+                <w:lang w:bidi="ar-EG"/>
+              </w:rPr>
+              <w:t>الايميل</w:t>
+            </w:r>
+          </w:p>
+        </w:tc>
+        <w:tc>
+          <w:tcPr>
+            <w:tcW w:w="2500" w:type="pct"/>
+          </w:tcPr>
+          <w:p>
+            <w:pPr>
+              <w:cnfStyle w:val="000000100000" w:firstRow="0" w:lastRow="0" w:firstColumn="0" w:lastColumn="0" w:oddVBand="0" w:evenVBand="0" w:oddHBand="1" w:evenHBand="0" w:firstRowFirstColumn="0" w:firstRowLastColumn="0" w:lastRowFirstColumn="0" w:lastRowLastColumn="0"/>
+              <w:rPr>
+                <w:b/>
+                <w:bCs/>
+                <w:color w:val="000000" w:themeColor="text1"/>
+              </w:rPr>
+            </w:pPr>
+            <w:r>
+              <w:rPr>
+                <w:b/>
+                <w:bCs/>
+                <w:color w:val="000000" w:themeColor="text1"/>
+              </w:rPr>
+              <w:t xml:space="preserve">                                                                                                     {{email}}</w:t>
+            </w:r>
+          </w:p>
+        </w:tc>
+      </w:tr>
+      <w:tr>
+        <w:tc>
+          <w:tcPr>
+            <w:cnfStyle w:val="001000000000" w:firstRow="0" w:lastRow="0" w:firstColumn="1" w:lastColumn="0" w:oddVBand="0" w:evenVBand="0" w:oddHBand="0" w:evenHBand="0" w:firstRowFirstColumn="0" w:firstRowLastColumn="0" w:lastRowFirstColumn="0" w:lastRowLastColumn="0"/>
+            <w:tcW w:w="2500" w:type="pct"/>
+          </w:tcPr>
+          <w:p>
+            <w:pPr>
+              <w:tabs>
+                <w:tab w:val="left" w:pos="4536"/>
+              </w:tabs>
+              <w:jc w:val="right"/>
+              <w:rPr>
+                <w:rFonts w:hint="cs"/>
+                <w:color w:val="000000" w:themeColor="text1"/>
+                <w:rtl/>
+                <w:lang w:bidi="ar-EG"/>
+              </w:rPr>
+            </w:pPr>
+            <w:r>
+              <w:rPr>
+                <w:rFonts w:hint="cs"/>
+                <w:color w:val="000000" w:themeColor="text1"/>
+                <w:rtl/>
+                <w:lang w:bidi="ar-EG"/>
+              </w:rPr>
+              <w:t>رقم الهاتف</w:t>
+            </w:r>
+          </w:p>
+        </w:tc>
+        <w:tc>
+          <w:tcPr>
+            <w:tcW w:w="2500" w:type="pct"/>
+          </w:tcPr>
+          <w:p>
+            <w:pPr>
+              <w:cnfStyle w:val="000000000000" w:firstRow="0" w:lastRow="0" w:firstColumn="0" w:lastColumn="0" w:oddVBand="0" w:evenVBand="0" w:oddHBand="0" w:evenHBand="0" w:firstRowFirstColumn="0" w:firstRowLastColumn="0" w:lastRowFirstColumn="0" w:lastRowLastColumn="0"/>
+              <w:rPr>
+                <w:b/>
+                <w:bCs/>
+                <w:color w:val="000000" w:themeColor="text1"/>
+              </w:rPr>
+            </w:pPr>
+            <w:r>
+              <w:rPr>
+                <w:b/>
+                <w:bCs/>
+                <w:color w:val="000000" w:themeColor="text1"/>
+              </w:rPr>
+              <w:t xml:space="preserve">                                                               {{phone_1}}/{{phone_2}}</w:t>
+            </w:r>
+          </w:p>
+        </w:tc>
+      </w:tr>
+      <w:tr>
+        <w:trPr>
+          <w:cnfStyle w:val="000000100000" w:firstRow="0" w:lastRow="0" w:firstColumn="0" w:lastColumn="0" w:oddVBand="0" w:evenVBand="0" w:oddHBand="1" w:evenHBand="0" w:firstRowFirstColumn="0" w:firstRowLastColumn="0" w:lastRowFirstColumn="0" w:lastRowLastColumn="0"/>
         </w:trPr>
         <w:tc>
           <w:tcPr>
@@ -101,7 +267,7 @@
           <w:p>
             <w:pPr>
               <w:bidi/>
-              <w:cnfStyle w:val="000000000000" w:firstRow="0" w:lastRow="0" w:firstColumn="0" w:lastColumn="0" w:oddVBand="0" w:evenVBand="0" w:oddHBand="0" w:evenHBand="0" w:firstRowFirstColumn="0" w:firstRowLastColumn="0" w:lastRowFirstColumn="0" w:lastRowLastColumn="0"/>
+              <w:cnfStyle w:val="000000100000" w:firstRow="0" w:lastRow="0" w:firstColumn="0" w:lastColumn="0" w:oddVBand="0" w:evenVBand="0" w:oddHBand="1" w:evenHBand="0" w:firstRowFirstColumn="0" w:firstRowLastColumn="0" w:lastRowFirstColumn="0" w:lastRowLastColumn="0"/>
               <w:rPr>
                 <w:b/>
                 <w:bCs/>
@@ -117,6 +283,7 @@
               </w:rPr>
               <w:t>{{</w:t>
             </w:r>
+            <w:proofErr w:type="spellStart"/>
             <w:r>
               <w:rPr>
                 <w:b/>
@@ -125,6 +292,7 @@
               </w:rPr>
               <w:t>professional_experience_in_years</w:t>
             </w:r>
+            <w:proofErr w:type="spellEnd"/>
             <w:r>
               <w:rPr>
                 <w:b/>
@@ -137,10 +305,6 @@
         </w:tc>
       </w:tr>
       <w:tr>
-        <w:trPr>
-          <w:cnfStyle w:val="000000100000" w:firstRow="0" w:lastRow="0" w:firstColumn="0" w:lastColumn="0" w:oddVBand="0" w:evenVBand="0" w:oddHBand="1" w:evenHBand="0" w:firstRowFirstColumn="0" w:firstRowLastColumn="0" w:lastRowFirstColumn="0" w:lastRowLastColumn="0"/>
-          <w:jc w:val="right"/>
-        </w:trPr>
         <w:tc>
           <w:tcPr>
             <w:cnfStyle w:val="001000000000" w:firstRow="0" w:lastRow="0" w:firstColumn="1" w:lastColumn="0" w:oddVBand="0" w:evenVBand="0" w:oddHBand="0" w:evenHBand="0" w:firstRowFirstColumn="0" w:firstRowLastColumn="0" w:lastRowFirstColumn="0" w:lastRowLastColumn="0"/>
@@ -173,7 +337,7 @@
             <w:pPr>
               <w:bidi/>
               <w:spacing w:before="96" w:after="96" w:line="256" w:lineRule="auto"/>
-              <w:cnfStyle w:val="000000100000" w:firstRow="0" w:lastRow="0" w:firstColumn="0" w:lastColumn="0" w:oddVBand="0" w:evenVBand="0" w:oddHBand="1" w:evenHBand="0" w:firstRowFirstColumn="0" w:firstRowLastColumn="0" w:lastRowFirstColumn="0" w:lastRowLastColumn="0"/>
+              <w:cnfStyle w:val="000000000000" w:firstRow="0" w:lastRow="0" w:firstColumn="0" w:lastColumn="0" w:oddVBand="0" w:evenVBand="0" w:oddHBand="0" w:evenHBand="0" w:firstRowFirstColumn="0" w:firstRowLastColumn="0" w:lastRowFirstColumn="0" w:lastRowLastColumn="0"/>
               <w:rPr>
                 <w:rFonts w:eastAsia="Calibri"/>
                 <w:color w:val="000000" w:themeColor="text1"/>
@@ -195,7 +359,7 @@
       </w:tr>
       <w:tr>
         <w:trPr>
-          <w:jc w:val="right"/>
+          <w:cnfStyle w:val="000000100000" w:firstRow="0" w:lastRow="0" w:firstColumn="0" w:lastColumn="0" w:oddVBand="0" w:evenVBand="0" w:oddHBand="1" w:evenHBand="0" w:firstRowFirstColumn="0" w:firstRowLastColumn="0" w:lastRowFirstColumn="0" w:lastRowLastColumn="0"/>
         </w:trPr>
         <w:tc>
           <w:tcPr>
@@ -289,7 +453,7 @@
           <w:p>
             <w:pPr>
               <w:spacing w:after="0"/>
-              <w:cnfStyle w:val="000000000000" w:firstRow="0" w:lastRow="0" w:firstColumn="0" w:lastColumn="0" w:oddVBand="0" w:evenVBand="0" w:oddHBand="0" w:evenHBand="0" w:firstRowFirstColumn="0" w:firstRowLastColumn="0" w:lastRowFirstColumn="0" w:lastRowLastColumn="0"/>
+              <w:cnfStyle w:val="000000100000" w:firstRow="0" w:lastRow="0" w:firstColumn="0" w:lastColumn="0" w:oddVBand="0" w:evenVBand="0" w:oddHBand="1" w:evenHBand="0" w:firstRowFirstColumn="0" w:firstRowLastColumn="0" w:lastRowFirstColumn="0" w:lastRowLastColumn="0"/>
               <w:rPr>
                 <w:rFonts w:eastAsia="Calibri"/>
                 <w:b/>
@@ -313,7 +477,7 @@
               <w:autoSpaceDN w:val="0"/>
               <w:spacing w:after="0"/>
               <w:ind w:left="936" w:right="-72"/>
-              <w:cnfStyle w:val="000000000000" w:firstRow="0" w:lastRow="0" w:firstColumn="0" w:lastColumn="0" w:oddVBand="0" w:evenVBand="0" w:oddHBand="0" w:evenHBand="0" w:firstRowFirstColumn="0" w:firstRowLastColumn="0" w:lastRowFirstColumn="0" w:lastRowLastColumn="0"/>
+              <w:cnfStyle w:val="000000100000" w:firstRow="0" w:lastRow="0" w:firstColumn="0" w:lastColumn="0" w:oddVBand="0" w:evenVBand="0" w:oddHBand="1" w:evenHBand="0" w:firstRowFirstColumn="0" w:firstRowLastColumn="0" w:lastRowFirstColumn="0" w:lastRowLastColumn="0"/>
               <w:rPr>
                 <w:rFonts w:eastAsia="Sakkal Majalla"/>
                 <w:color w:val="000000" w:themeColor="text1"/>
@@ -331,7 +495,7 @@
               <w:autoSpaceDN w:val="0"/>
               <w:spacing w:after="0"/>
               <w:ind w:left="936" w:right="-72"/>
-              <w:cnfStyle w:val="000000000000" w:firstRow="0" w:lastRow="0" w:firstColumn="0" w:lastColumn="0" w:oddVBand="0" w:evenVBand="0" w:oddHBand="0" w:evenHBand="0" w:firstRowFirstColumn="0" w:firstRowLastColumn="0" w:lastRowFirstColumn="0" w:lastRowLastColumn="0"/>
+              <w:cnfStyle w:val="000000100000" w:firstRow="0" w:lastRow="0" w:firstColumn="0" w:lastColumn="0" w:oddVBand="0" w:evenVBand="0" w:oddHBand="1" w:evenHBand="0" w:firstRowFirstColumn="0" w:firstRowLastColumn="0" w:lastRowFirstColumn="0" w:lastRowLastColumn="0"/>
               <w:rPr>
                 <w:rFonts w:eastAsia="Sakkal Majalla"/>
                 <w:color w:val="000000" w:themeColor="text1"/>
@@ -353,7 +517,7 @@
               <w:autoSpaceDN w:val="0"/>
               <w:spacing w:after="0"/>
               <w:ind w:left="720" w:right="-72"/>
-              <w:cnfStyle w:val="000000000000" w:firstRow="0" w:lastRow="0" w:firstColumn="0" w:lastColumn="0" w:oddVBand="0" w:evenVBand="0" w:oddHBand="0" w:evenHBand="0" w:firstRowFirstColumn="0" w:firstRowLastColumn="0" w:lastRowFirstColumn="0" w:lastRowLastColumn="0"/>
+              <w:cnfStyle w:val="000000100000" w:firstRow="0" w:lastRow="0" w:firstColumn="0" w:lastColumn="0" w:oddVBand="0" w:evenVBand="0" w:oddHBand="1" w:evenHBand="0" w:firstRowFirstColumn="0" w:firstRowLastColumn="0" w:lastRowFirstColumn="0" w:lastRowLastColumn="0"/>
               <w:rPr>
                 <w:rFonts w:eastAsia="Sakkal Majalla"/>
                 <w:color w:val="000000" w:themeColor="text1"/>
@@ -365,10 +529,6 @@
         </w:tc>
       </w:tr>
       <w:tr>
-        <w:trPr>
-          <w:cnfStyle w:val="000000100000" w:firstRow="0" w:lastRow="0" w:firstColumn="0" w:lastColumn="0" w:oddVBand="0" w:evenVBand="0" w:oddHBand="1" w:evenHBand="0" w:firstRowFirstColumn="0" w:firstRowLastColumn="0" w:lastRowFirstColumn="0" w:lastRowLastColumn="0"/>
-          <w:jc w:val="right"/>
-        </w:trPr>
         <w:tc>
           <w:tcPr>
             <w:cnfStyle w:val="001000000000" w:firstRow="0" w:lastRow="0" w:firstColumn="1" w:lastColumn="0" w:oddVBand="0" w:evenVBand="0" w:oddHBand="0" w:evenHBand="0" w:firstRowFirstColumn="0" w:firstRowLastColumn="0" w:lastRowFirstColumn="0" w:lastRowLastColumn="0"/>
@@ -414,6 +574,7 @@
               </w:rPr>
               <w:t>{{</w:t>
             </w:r>
+            <w:proofErr w:type="spellStart"/>
             <w:r>
               <w:rPr>
                 <w:rFonts w:eastAsia="Sakkal Majalla"/>
@@ -422,6 +583,7 @@
               </w:rPr>
               <w:t>professional_experience</w:t>
             </w:r>
+            <w:proofErr w:type="spellEnd"/>
             <w:r>
               <w:rPr>
                 <w:rFonts w:eastAsia="Sakkal Majalla"/>

</xml_diff>

<commit_message>
modified job_title and variation of format
</commit_message>
<xml_diff>
--- a/template.docx
+++ b/template.docx
@@ -25,57 +25,7 @@
           </w:tcPr>
           <w:p>
             <w:pPr>
-              <w:bidi/>
               <w:rPr>
-                <w:color w:val="000000" w:themeColor="text1"/>
-                <w:rtl/>
-              </w:rPr>
-            </w:pPr>
-            <w:r>
-              <w:rPr>
-                <w:color w:val="000000" w:themeColor="text1"/>
-                <w:rtl/>
-              </w:rPr>
-              <w:t>الدور في المشروع</w:t>
-            </w:r>
-          </w:p>
-        </w:tc>
-        <w:tc>
-          <w:tcPr>
-            <w:tcW w:w="2500" w:type="pct"/>
-          </w:tcPr>
-          <w:p>
-            <w:pPr>
-              <w:bidi/>
-              <w:cnfStyle w:val="000000100000" w:firstRow="0" w:lastRow="0" w:firstColumn="0" w:lastColumn="0" w:oddVBand="0" w:evenVBand="0" w:oddHBand="1" w:evenHBand="0" w:firstRowFirstColumn="0" w:firstRowLastColumn="0" w:lastRowFirstColumn="0" w:lastRowLastColumn="0"/>
-              <w:rPr>
-                <w:b/>
-                <w:bCs/>
-                <w:color w:val="000000" w:themeColor="text1"/>
-                <w:rtl/>
-              </w:rPr>
-            </w:pPr>
-            <w:r>
-              <w:rPr>
-                <w:b/>
-                <w:bCs/>
-                <w:color w:val="000000" w:themeColor="text1"/>
-              </w:rPr>
-              <w:t>{{position}}</w:t>
-            </w:r>
-          </w:p>
-        </w:tc>
-      </w:tr>
-      <w:tr>
-        <w:tc>
-          <w:tcPr>
-            <w:cnfStyle w:val="001000000000" w:firstRow="0" w:lastRow="0" w:firstColumn="1" w:lastColumn="0" w:oddVBand="0" w:evenVBand="0" w:oddHBand="0" w:evenHBand="0" w:firstRowFirstColumn="0" w:firstRowLastColumn="0" w:lastRowFirstColumn="0" w:lastRowLastColumn="0"/>
-            <w:tcW w:w="2500" w:type="pct"/>
-          </w:tcPr>
-          <w:p>
-            <w:pPr>
-              <w:rPr>
-                <w:rFonts w:hint="cs"/>
                 <w:color w:val="000000" w:themeColor="text1"/>
                 <w:rtl/>
                 <w:lang w:bidi="ar-EG"/>
@@ -98,7 +48,7 @@
           </w:tcPr>
           <w:p>
             <w:pPr>
-              <w:cnfStyle w:val="000000000000" w:firstRow="0" w:lastRow="0" w:firstColumn="0" w:lastColumn="0" w:oddVBand="0" w:evenVBand="0" w:oddHBand="0" w:evenHBand="0" w:firstRowFirstColumn="0" w:firstRowLastColumn="0" w:lastRowFirstColumn="0" w:lastRowLastColumn="0"/>
+              <w:cnfStyle w:val="000000100000" w:firstRow="0" w:lastRow="0" w:firstColumn="0" w:lastColumn="0" w:oddVBand="0" w:evenVBand="0" w:oddHBand="1" w:evenHBand="0" w:firstRowFirstColumn="0" w:firstRowLastColumn="0" w:lastRowFirstColumn="0" w:lastRowLastColumn="0"/>
               <w:rPr>
                 <w:b/>
                 <w:bCs/>
@@ -111,15 +61,12 @@
                 <w:bCs/>
                 <w:color w:val="000000" w:themeColor="text1"/>
               </w:rPr>
-              <w:t xml:space="preserve">                                                                                                      {{name}}</w:t>
+              <w:t xml:space="preserve">                                               {{name}}</w:t>
             </w:r>
           </w:p>
         </w:tc>
       </w:tr>
       <w:tr>
-        <w:trPr>
-          <w:cnfStyle w:val="000000100000" w:firstRow="0" w:lastRow="0" w:firstColumn="0" w:lastColumn="0" w:oddVBand="0" w:evenVBand="0" w:oddHBand="1" w:evenHBand="0" w:firstRowFirstColumn="0" w:firstRowLastColumn="0" w:lastRowFirstColumn="0" w:lastRowLastColumn="0"/>
-        </w:trPr>
         <w:tc>
           <w:tcPr>
             <w:cnfStyle w:val="001000000000" w:firstRow="0" w:lastRow="0" w:firstColumn="1" w:lastColumn="0" w:oddVBand="0" w:evenVBand="0" w:oddHBand="0" w:evenHBand="0" w:firstRowFirstColumn="0" w:firstRowLastColumn="0" w:lastRowFirstColumn="0" w:lastRowLastColumn="0"/>
@@ -131,7 +78,6 @@
                 <w:tab w:val="left" w:pos="4536"/>
               </w:tabs>
               <w:rPr>
-                <w:rFonts w:hint="cs"/>
                 <w:color w:val="000000" w:themeColor="text1"/>
                 <w:rtl/>
                 <w:lang w:bidi="ar-EG"/>
@@ -161,7 +107,7 @@
           </w:tcPr>
           <w:p>
             <w:pPr>
-              <w:cnfStyle w:val="000000100000" w:firstRow="0" w:lastRow="0" w:firstColumn="0" w:lastColumn="0" w:oddVBand="0" w:evenVBand="0" w:oddHBand="1" w:evenHBand="0" w:firstRowFirstColumn="0" w:firstRowLastColumn="0" w:lastRowFirstColumn="0" w:lastRowLastColumn="0"/>
+              <w:cnfStyle w:val="000000000000" w:firstRow="0" w:lastRow="0" w:firstColumn="0" w:lastColumn="0" w:oddVBand="0" w:evenVBand="0" w:oddHBand="0" w:evenHBand="0" w:firstRowFirstColumn="0" w:firstRowLastColumn="0" w:lastRowFirstColumn="0" w:lastRowLastColumn="0"/>
               <w:rPr>
                 <w:b/>
                 <w:bCs/>
@@ -174,12 +120,15 @@
                 <w:bCs/>
                 <w:color w:val="000000" w:themeColor="text1"/>
               </w:rPr>
-              <w:t xml:space="preserve">                                                                                                     {{email}}</w:t>
+              <w:t xml:space="preserve">                                               {{email}}</w:t>
             </w:r>
           </w:p>
         </w:tc>
       </w:tr>
       <w:tr>
+        <w:trPr>
+          <w:cnfStyle w:val="000000100000" w:firstRow="0" w:lastRow="0" w:firstColumn="0" w:lastColumn="0" w:oddVBand="0" w:evenVBand="0" w:oddHBand="1" w:evenHBand="0" w:firstRowFirstColumn="0" w:firstRowLastColumn="0" w:lastRowFirstColumn="0" w:lastRowLastColumn="0"/>
+        </w:trPr>
         <w:tc>
           <w:tcPr>
             <w:cnfStyle w:val="001000000000" w:firstRow="0" w:lastRow="0" w:firstColumn="1" w:lastColumn="0" w:oddVBand="0" w:evenVBand="0" w:oddHBand="0" w:evenHBand="0" w:firstRowFirstColumn="0" w:firstRowLastColumn="0" w:lastRowFirstColumn="0" w:lastRowLastColumn="0"/>
@@ -192,7 +141,6 @@
               </w:tabs>
               <w:jc w:val="right"/>
               <w:rPr>
-                <w:rFonts w:hint="cs"/>
                 <w:color w:val="000000" w:themeColor="text1"/>
                 <w:rtl/>
                 <w:lang w:bidi="ar-EG"/>
@@ -215,7 +163,7 @@
           </w:tcPr>
           <w:p>
             <w:pPr>
-              <w:cnfStyle w:val="000000000000" w:firstRow="0" w:lastRow="0" w:firstColumn="0" w:lastColumn="0" w:oddVBand="0" w:evenVBand="0" w:oddHBand="0" w:evenHBand="0" w:firstRowFirstColumn="0" w:firstRowLastColumn="0" w:lastRowFirstColumn="0" w:lastRowLastColumn="0"/>
+              <w:cnfStyle w:val="000000100000" w:firstRow="0" w:lastRow="0" w:firstColumn="0" w:lastColumn="0" w:oddVBand="0" w:evenVBand="0" w:oddHBand="1" w:evenHBand="0" w:firstRowFirstColumn="0" w:firstRowLastColumn="0" w:lastRowFirstColumn="0" w:lastRowLastColumn="0"/>
               <w:rPr>
                 <w:b/>
                 <w:bCs/>
@@ -228,15 +176,12 @@
                 <w:bCs/>
                 <w:color w:val="000000" w:themeColor="text1"/>
               </w:rPr>
-              <w:t xml:space="preserve">                                                               {{phone_1}}/{{phone_2}}</w:t>
+              <w:t xml:space="preserve">                              {{phone_1}}/{{phone_2}}</w:t>
             </w:r>
           </w:p>
         </w:tc>
       </w:tr>
       <w:tr>
-        <w:trPr>
-          <w:cnfStyle w:val="000000100000" w:firstRow="0" w:lastRow="0" w:firstColumn="0" w:lastColumn="0" w:oddVBand="0" w:evenVBand="0" w:oddHBand="1" w:evenHBand="0" w:firstRowFirstColumn="0" w:firstRowLastColumn="0" w:lastRowFirstColumn="0" w:lastRowLastColumn="0"/>
-        </w:trPr>
         <w:tc>
           <w:tcPr>
             <w:cnfStyle w:val="001000000000" w:firstRow="0" w:lastRow="0" w:firstColumn="1" w:lastColumn="0" w:oddVBand="0" w:evenVBand="0" w:oddHBand="0" w:evenHBand="0" w:firstRowFirstColumn="0" w:firstRowLastColumn="0" w:lastRowFirstColumn="0" w:lastRowLastColumn="0"/>
@@ -267,7 +212,7 @@
           <w:p>
             <w:pPr>
               <w:bidi/>
-              <w:cnfStyle w:val="000000100000" w:firstRow="0" w:lastRow="0" w:firstColumn="0" w:lastColumn="0" w:oddVBand="0" w:evenVBand="0" w:oddHBand="1" w:evenHBand="0" w:firstRowFirstColumn="0" w:firstRowLastColumn="0" w:lastRowFirstColumn="0" w:lastRowLastColumn="0"/>
+              <w:cnfStyle w:val="000000000000" w:firstRow="0" w:lastRow="0" w:firstColumn="0" w:lastColumn="0" w:oddVBand="0" w:evenVBand="0" w:oddHBand="0" w:evenHBand="0" w:firstRowFirstColumn="0" w:firstRowLastColumn="0" w:lastRowFirstColumn="0" w:lastRowLastColumn="0"/>
               <w:rPr>
                 <w:b/>
                 <w:bCs/>
@@ -299,12 +244,23 @@
                 <w:bCs/>
                 <w:color w:val="000000" w:themeColor="text1"/>
               </w:rPr>
-              <w:t>}}</w:t>
+              <w:t>}</w:t>
+            </w:r>
+            <w:r>
+              <w:rPr>
+                <w:b/>
+                <w:bCs/>
+                <w:color w:val="000000" w:themeColor="text1"/>
+              </w:rPr>
+              <w:t>}</w:t>
             </w:r>
           </w:p>
         </w:tc>
       </w:tr>
       <w:tr>
+        <w:trPr>
+          <w:cnfStyle w:val="000000100000" w:firstRow="0" w:lastRow="0" w:firstColumn="0" w:lastColumn="0" w:oddVBand="0" w:evenVBand="0" w:oddHBand="1" w:evenHBand="0" w:firstRowFirstColumn="0" w:firstRowLastColumn="0" w:lastRowFirstColumn="0" w:lastRowLastColumn="0"/>
+        </w:trPr>
         <w:tc>
           <w:tcPr>
             <w:cnfStyle w:val="001000000000" w:firstRow="0" w:lastRow="0" w:firstColumn="1" w:lastColumn="0" w:oddVBand="0" w:evenVBand="0" w:oddHBand="0" w:evenHBand="0" w:firstRowFirstColumn="0" w:firstRowLastColumn="0" w:lastRowFirstColumn="0" w:lastRowLastColumn="0"/>
@@ -337,7 +293,7 @@
             <w:pPr>
               <w:bidi/>
               <w:spacing w:before="96" w:after="96" w:line="256" w:lineRule="auto"/>
-              <w:cnfStyle w:val="000000000000" w:firstRow="0" w:lastRow="0" w:firstColumn="0" w:lastColumn="0" w:oddVBand="0" w:evenVBand="0" w:oddHBand="0" w:evenHBand="0" w:firstRowFirstColumn="0" w:firstRowLastColumn="0" w:lastRowFirstColumn="0" w:lastRowLastColumn="0"/>
+              <w:cnfStyle w:val="000000100000" w:firstRow="0" w:lastRow="0" w:firstColumn="0" w:lastColumn="0" w:oddVBand="0" w:evenVBand="0" w:oddHBand="1" w:evenHBand="0" w:firstRowFirstColumn="0" w:firstRowLastColumn="0" w:lastRowFirstColumn="0" w:lastRowLastColumn="0"/>
               <w:rPr>
                 <w:rFonts w:eastAsia="Calibri"/>
                 <w:color w:val="000000" w:themeColor="text1"/>
@@ -358,9 +314,6 @@
         </w:tc>
       </w:tr>
       <w:tr>
-        <w:trPr>
-          <w:cnfStyle w:val="000000100000" w:firstRow="0" w:lastRow="0" w:firstColumn="0" w:lastColumn="0" w:oddVBand="0" w:evenVBand="0" w:oddHBand="1" w:evenHBand="0" w:firstRowFirstColumn="0" w:firstRowLastColumn="0" w:lastRowFirstColumn="0" w:lastRowLastColumn="0"/>
-        </w:trPr>
         <w:tc>
           <w:tcPr>
             <w:cnfStyle w:val="001000000000" w:firstRow="0" w:lastRow="0" w:firstColumn="1" w:lastColumn="0" w:oddVBand="0" w:evenVBand="0" w:oddHBand="0" w:evenHBand="0" w:firstRowFirstColumn="0" w:firstRowLastColumn="0" w:lastRowFirstColumn="0" w:lastRowLastColumn="0"/>
@@ -453,7 +406,7 @@
           <w:p>
             <w:pPr>
               <w:spacing w:after="0"/>
-              <w:cnfStyle w:val="000000100000" w:firstRow="0" w:lastRow="0" w:firstColumn="0" w:lastColumn="0" w:oddVBand="0" w:evenVBand="0" w:oddHBand="1" w:evenHBand="0" w:firstRowFirstColumn="0" w:firstRowLastColumn="0" w:lastRowFirstColumn="0" w:lastRowLastColumn="0"/>
+              <w:cnfStyle w:val="000000000000" w:firstRow="0" w:lastRow="0" w:firstColumn="0" w:lastColumn="0" w:oddVBand="0" w:evenVBand="0" w:oddHBand="0" w:evenHBand="0" w:firstRowFirstColumn="0" w:firstRowLastColumn="0" w:lastRowFirstColumn="0" w:lastRowLastColumn="0"/>
               <w:rPr>
                 <w:rFonts w:eastAsia="Calibri"/>
                 <w:b/>
@@ -477,7 +430,7 @@
               <w:autoSpaceDN w:val="0"/>
               <w:spacing w:after="0"/>
               <w:ind w:left="936" w:right="-72"/>
-              <w:cnfStyle w:val="000000100000" w:firstRow="0" w:lastRow="0" w:firstColumn="0" w:lastColumn="0" w:oddVBand="0" w:evenVBand="0" w:oddHBand="1" w:evenHBand="0" w:firstRowFirstColumn="0" w:firstRowLastColumn="0" w:lastRowFirstColumn="0" w:lastRowLastColumn="0"/>
+              <w:cnfStyle w:val="000000000000" w:firstRow="0" w:lastRow="0" w:firstColumn="0" w:lastColumn="0" w:oddVBand="0" w:evenVBand="0" w:oddHBand="0" w:evenHBand="0" w:firstRowFirstColumn="0" w:firstRowLastColumn="0" w:lastRowFirstColumn="0" w:lastRowLastColumn="0"/>
               <w:rPr>
                 <w:rFonts w:eastAsia="Sakkal Majalla"/>
                 <w:color w:val="000000" w:themeColor="text1"/>
@@ -495,7 +448,7 @@
               <w:autoSpaceDN w:val="0"/>
               <w:spacing w:after="0"/>
               <w:ind w:left="936" w:right="-72"/>
-              <w:cnfStyle w:val="000000100000" w:firstRow="0" w:lastRow="0" w:firstColumn="0" w:lastColumn="0" w:oddVBand="0" w:evenVBand="0" w:oddHBand="1" w:evenHBand="0" w:firstRowFirstColumn="0" w:firstRowLastColumn="0" w:lastRowFirstColumn="0" w:lastRowLastColumn="0"/>
+              <w:cnfStyle w:val="000000000000" w:firstRow="0" w:lastRow="0" w:firstColumn="0" w:lastColumn="0" w:oddVBand="0" w:evenVBand="0" w:oddHBand="0" w:evenHBand="0" w:firstRowFirstColumn="0" w:firstRowLastColumn="0" w:lastRowFirstColumn="0" w:lastRowLastColumn="0"/>
               <w:rPr>
                 <w:rFonts w:eastAsia="Sakkal Majalla"/>
                 <w:color w:val="000000" w:themeColor="text1"/>
@@ -517,7 +470,7 @@
               <w:autoSpaceDN w:val="0"/>
               <w:spacing w:after="0"/>
               <w:ind w:left="720" w:right="-72"/>
-              <w:cnfStyle w:val="000000100000" w:firstRow="0" w:lastRow="0" w:firstColumn="0" w:lastColumn="0" w:oddVBand="0" w:evenVBand="0" w:oddHBand="1" w:evenHBand="0" w:firstRowFirstColumn="0" w:firstRowLastColumn="0" w:lastRowFirstColumn="0" w:lastRowLastColumn="0"/>
+              <w:cnfStyle w:val="000000000000" w:firstRow="0" w:lastRow="0" w:firstColumn="0" w:lastColumn="0" w:oddVBand="0" w:evenVBand="0" w:oddHBand="0" w:evenHBand="0" w:firstRowFirstColumn="0" w:firstRowLastColumn="0" w:lastRowFirstColumn="0" w:lastRowLastColumn="0"/>
               <w:rPr>
                 <w:rFonts w:eastAsia="Sakkal Majalla"/>
                 <w:color w:val="000000" w:themeColor="text1"/>
@@ -529,6 +482,9 @@
         </w:tc>
       </w:tr>
       <w:tr>
+        <w:trPr>
+          <w:cnfStyle w:val="000000100000" w:firstRow="0" w:lastRow="0" w:firstColumn="0" w:lastColumn="0" w:oddVBand="0" w:evenVBand="0" w:oddHBand="1" w:evenHBand="0" w:firstRowFirstColumn="0" w:firstRowLastColumn="0" w:lastRowFirstColumn="0" w:lastRowLastColumn="0"/>
+        </w:trPr>
         <w:tc>
           <w:tcPr>
             <w:cnfStyle w:val="001000000000" w:firstRow="0" w:lastRow="0" w:firstColumn="1" w:lastColumn="0" w:oddVBand="0" w:evenVBand="0" w:oddHBand="0" w:evenHBand="0" w:firstRowFirstColumn="0" w:firstRowLastColumn="0" w:lastRowFirstColumn="0" w:lastRowLastColumn="0"/>

</xml_diff>

<commit_message>
added watermark to template
added another keyword for end_date in work experience
</commit_message>
<xml_diff>
--- a/template.docx
+++ b/template.docx
@@ -571,6 +571,9 @@
     </w:tbl>
     <w:p>
       <w:pPr>
+        <w:tabs>
+          <w:tab w:val="left" w:pos="4152"/>
+        </w:tabs>
         <w:rPr>
           <w:rtl/>
         </w:rPr>
@@ -578,10 +581,17 @@
       <w:r>
         <w:t xml:space="preserve"> </w:t>
       </w:r>
+      <w:r>
+        <w:tab/>
+      </w:r>
     </w:p>
     <w:sectPr>
-      <w:headerReference w:type="default" r:id="rId8"/>
-      <w:footerReference w:type="default" r:id="rId9"/>
+      <w:headerReference w:type="even" r:id="rId8"/>
+      <w:headerReference w:type="default" r:id="rId9"/>
+      <w:footerReference w:type="even" r:id="rId10"/>
+      <w:footerReference w:type="default" r:id="rId11"/>
+      <w:headerReference w:type="first" r:id="rId12"/>
+      <w:footerReference w:type="first" r:id="rId13"/>
       <w:pgSz w:w="12240" w:h="15840"/>
       <w:pgMar w:top="720" w:right="720" w:bottom="720" w:left="720" w:header="720" w:footer="720" w:gutter="0"/>
       <w:cols w:space="720"/>
@@ -617,6 +627,16 @@
 </file>
 
 <file path=word/footer1.xml><?xml version="1.0" encoding="utf-8"?>
+<w:ftr xmlns:wpc="http://schemas.microsoft.com/office/word/2010/wordprocessingCanvas" xmlns:cx="http://schemas.microsoft.com/office/drawing/2014/chartex" xmlns:cx1="http://schemas.microsoft.com/office/drawing/2015/9/8/chartex" xmlns:cx2="http://schemas.microsoft.com/office/drawing/2015/10/21/chartex" xmlns:cx3="http://schemas.microsoft.com/office/drawing/2016/5/9/chartex" xmlns:cx4="http://schemas.microsoft.com/office/drawing/2016/5/10/chartex" xmlns:cx5="http://schemas.microsoft.com/office/drawing/2016/5/11/chartex" xmlns:cx6="http://schemas.microsoft.com/office/drawing/2016/5/12/chartex" xmlns:cx7="http://schemas.microsoft.com/office/drawing/2016/5/13/chartex" xmlns:cx8="http://schemas.microsoft.com/office/drawing/2016/5/14/chartex" xmlns:mc="http://schemas.openxmlformats.org/markup-compatibility/2006" xmlns:aink="http://schemas.microsoft.com/office/drawing/2016/ink" xmlns:am3d="http://schemas.microsoft.com/office/drawing/2017/model3d" xmlns:o="urn:schemas-microsoft-com:office:office" xmlns:oel="http://schemas.microsoft.com/office/2019/extlst" xmlns:r="http://schemas.openxmlformats.org/officeDocument/2006/relationships" xmlns:m="http://schemas.openxmlformats.org/officeDocument/2006/math" xmlns:v="urn:schemas-microsoft-com:vml" xmlns:wp14="http://schemas.microsoft.com/office/word/2010/wordprocessingDrawing" xmlns:wp="http://schemas.openxmlformats.org/drawingml/2006/wordprocessingDrawing" xmlns:w10="urn:schemas-microsoft-com:office:word" xmlns:w="http://schemas.openxmlformats.org/wordprocessingml/2006/main" xmlns:w14="http://schemas.microsoft.com/office/word/2010/wordml" xmlns:w15="http://schemas.microsoft.com/office/word/2012/wordml" xmlns:w16cex="http://schemas.microsoft.com/office/word/2018/wordml/cex" xmlns:w16cid="http://schemas.microsoft.com/office/word/2016/wordml/cid" xmlns:w16="http://schemas.microsoft.com/office/word/2018/wordml" xmlns:w16du="http://schemas.microsoft.com/office/word/2023/wordml/word16du" xmlns:w16sdtdh="http://schemas.microsoft.com/office/word/2020/wordml/sdtdatahash" xmlns:w16sdtfl="http://schemas.microsoft.com/office/word/2024/wordml/sdtformatlock" xmlns:w16se="http://schemas.microsoft.com/office/word/2015/wordml/symex" xmlns:wpg="http://schemas.microsoft.com/office/word/2010/wordprocessingGroup" xmlns:wpi="http://schemas.microsoft.com/office/word/2010/wordprocessingInk" xmlns:wne="http://schemas.microsoft.com/office/word/2006/wordml" xmlns:wps="http://schemas.microsoft.com/office/word/2010/wordprocessingShape" mc:Ignorable="w14 w15 w16se w16cid w16 w16cex w16sdtdh w16sdtfl w16du wp14">
+  <w:p>
+    <w:pPr>
+      <w:pStyle w:val="Footer"/>
+    </w:pPr>
+  </w:p>
+</w:ftr>
+</file>
+
+<file path=word/footer2.xml><?xml version="1.0" encoding="utf-8"?>
 <w:ftr xmlns:wpc="http://schemas.microsoft.com/office/word/2010/wordprocessingCanvas" xmlns:cx="http://schemas.microsoft.com/office/drawing/2014/chartex" xmlns:cx1="http://schemas.microsoft.com/office/drawing/2015/9/8/chartex" xmlns:cx2="http://schemas.microsoft.com/office/drawing/2015/10/21/chartex" xmlns:cx3="http://schemas.microsoft.com/office/drawing/2016/5/9/chartex" xmlns:cx4="http://schemas.microsoft.com/office/drawing/2016/5/10/chartex" xmlns:cx5="http://schemas.microsoft.com/office/drawing/2016/5/11/chartex" xmlns:cx6="http://schemas.microsoft.com/office/drawing/2016/5/12/chartex" xmlns:cx7="http://schemas.microsoft.com/office/drawing/2016/5/13/chartex" xmlns:cx8="http://schemas.microsoft.com/office/drawing/2016/5/14/chartex" xmlns:mc="http://schemas.openxmlformats.org/markup-compatibility/2006" xmlns:aink="http://schemas.microsoft.com/office/drawing/2016/ink" xmlns:am3d="http://schemas.microsoft.com/office/drawing/2017/model3d" xmlns:o="urn:schemas-microsoft-com:office:office" xmlns:oel="http://schemas.microsoft.com/office/2019/extlst" xmlns:r="http://schemas.openxmlformats.org/officeDocument/2006/relationships" xmlns:m="http://schemas.openxmlformats.org/officeDocument/2006/math" xmlns:v="urn:schemas-microsoft-com:vml" xmlns:wp14="http://schemas.microsoft.com/office/word/2010/wordprocessingDrawing" xmlns:wp="http://schemas.openxmlformats.org/drawingml/2006/wordprocessingDrawing" xmlns:w10="urn:schemas-microsoft-com:office:word" xmlns:w="http://schemas.openxmlformats.org/wordprocessingml/2006/main" xmlns:w14="http://schemas.microsoft.com/office/word/2010/wordml" xmlns:w15="http://schemas.microsoft.com/office/word/2012/wordml" xmlns:w16cex="http://schemas.microsoft.com/office/word/2018/wordml/cex" xmlns:w16cid="http://schemas.microsoft.com/office/word/2016/wordml/cid" xmlns:w16="http://schemas.microsoft.com/office/word/2018/wordml" xmlns:w16du="http://schemas.microsoft.com/office/word/2023/wordml/word16du" xmlns:w16sdtdh="http://schemas.microsoft.com/office/word/2020/wordml/sdtdatahash" xmlns:w16sdtfl="http://schemas.microsoft.com/office/word/2024/wordml/sdtformatlock" xmlns:w16se="http://schemas.microsoft.com/office/word/2015/wordml/symex" xmlns:wpg="http://schemas.microsoft.com/office/word/2010/wordprocessingGroup" xmlns:wpi="http://schemas.microsoft.com/office/word/2010/wordprocessingInk" xmlns:wne="http://schemas.microsoft.com/office/word/2006/wordml" xmlns:wps="http://schemas.microsoft.com/office/word/2010/wordprocessingShape" mc:Ignorable="w14 w15 w16se w16cid w16 w16cex w16sdtdh w16sdtfl w16du wp14">
   <w:p>
     <w:pPr>
@@ -737,6 +757,16 @@
 </w:ftr>
 </file>
 
+<file path=word/footer3.xml><?xml version="1.0" encoding="utf-8"?>
+<w:ftr xmlns:wpc="http://schemas.microsoft.com/office/word/2010/wordprocessingCanvas" xmlns:cx="http://schemas.microsoft.com/office/drawing/2014/chartex" xmlns:cx1="http://schemas.microsoft.com/office/drawing/2015/9/8/chartex" xmlns:cx2="http://schemas.microsoft.com/office/drawing/2015/10/21/chartex" xmlns:cx3="http://schemas.microsoft.com/office/drawing/2016/5/9/chartex" xmlns:cx4="http://schemas.microsoft.com/office/drawing/2016/5/10/chartex" xmlns:cx5="http://schemas.microsoft.com/office/drawing/2016/5/11/chartex" xmlns:cx6="http://schemas.microsoft.com/office/drawing/2016/5/12/chartex" xmlns:cx7="http://schemas.microsoft.com/office/drawing/2016/5/13/chartex" xmlns:cx8="http://schemas.microsoft.com/office/drawing/2016/5/14/chartex" xmlns:mc="http://schemas.openxmlformats.org/markup-compatibility/2006" xmlns:aink="http://schemas.microsoft.com/office/drawing/2016/ink" xmlns:am3d="http://schemas.microsoft.com/office/drawing/2017/model3d" xmlns:o="urn:schemas-microsoft-com:office:office" xmlns:oel="http://schemas.microsoft.com/office/2019/extlst" xmlns:r="http://schemas.openxmlformats.org/officeDocument/2006/relationships" xmlns:m="http://schemas.openxmlformats.org/officeDocument/2006/math" xmlns:v="urn:schemas-microsoft-com:vml" xmlns:wp14="http://schemas.microsoft.com/office/word/2010/wordprocessingDrawing" xmlns:wp="http://schemas.openxmlformats.org/drawingml/2006/wordprocessingDrawing" xmlns:w10="urn:schemas-microsoft-com:office:word" xmlns:w="http://schemas.openxmlformats.org/wordprocessingml/2006/main" xmlns:w14="http://schemas.microsoft.com/office/word/2010/wordml" xmlns:w15="http://schemas.microsoft.com/office/word/2012/wordml" xmlns:w16cex="http://schemas.microsoft.com/office/word/2018/wordml/cex" xmlns:w16cid="http://schemas.microsoft.com/office/word/2016/wordml/cid" xmlns:w16="http://schemas.microsoft.com/office/word/2018/wordml" xmlns:w16du="http://schemas.microsoft.com/office/word/2023/wordml/word16du" xmlns:w16sdtdh="http://schemas.microsoft.com/office/word/2020/wordml/sdtdatahash" xmlns:w16sdtfl="http://schemas.microsoft.com/office/word/2024/wordml/sdtformatlock" xmlns:w16se="http://schemas.microsoft.com/office/word/2015/wordml/symex" xmlns:wpg="http://schemas.microsoft.com/office/word/2010/wordprocessingGroup" xmlns:wpi="http://schemas.microsoft.com/office/word/2010/wordprocessingInk" xmlns:wne="http://schemas.microsoft.com/office/word/2006/wordml" xmlns:wps="http://schemas.microsoft.com/office/word/2010/wordprocessingShape" mc:Ignorable="w14 w15 w16se w16cid w16 w16cex w16sdtdh w16sdtfl w16du wp14">
+  <w:p>
+    <w:pPr>
+      <w:pStyle w:val="Footer"/>
+    </w:pPr>
+  </w:p>
+</w:ftr>
+</file>
+
 <file path=word/footnotes.xml><?xml version="1.0" encoding="utf-8"?>
 <w:footnotes xmlns:wpc="http://schemas.microsoft.com/office/word/2010/wordprocessingCanvas" xmlns:cx="http://schemas.microsoft.com/office/drawing/2014/chartex" xmlns:cx1="http://schemas.microsoft.com/office/drawing/2015/9/8/chartex" xmlns:cx2="http://schemas.microsoft.com/office/drawing/2015/10/21/chartex" xmlns:cx3="http://schemas.microsoft.com/office/drawing/2016/5/9/chartex" xmlns:cx4="http://schemas.microsoft.com/office/drawing/2016/5/10/chartex" xmlns:cx5="http://schemas.microsoft.com/office/drawing/2016/5/11/chartex" xmlns:cx6="http://schemas.microsoft.com/office/drawing/2016/5/12/chartex" xmlns:cx7="http://schemas.microsoft.com/office/drawing/2016/5/13/chartex" xmlns:cx8="http://schemas.microsoft.com/office/drawing/2016/5/14/chartex" xmlns:mc="http://schemas.openxmlformats.org/markup-compatibility/2006" xmlns:aink="http://schemas.microsoft.com/office/drawing/2016/ink" xmlns:am3d="http://schemas.microsoft.com/office/drawing/2017/model3d" xmlns:o="urn:schemas-microsoft-com:office:office" xmlns:oel="http://schemas.microsoft.com/office/2019/extlst" xmlns:r="http://schemas.openxmlformats.org/officeDocument/2006/relationships" xmlns:m="http://schemas.openxmlformats.org/officeDocument/2006/math" xmlns:v="urn:schemas-microsoft-com:vml" xmlns:wp14="http://schemas.microsoft.com/office/word/2010/wordprocessingDrawing" xmlns:wp="http://schemas.openxmlformats.org/drawingml/2006/wordprocessingDrawing" xmlns:w10="urn:schemas-microsoft-com:office:word" xmlns:w="http://schemas.openxmlformats.org/wordprocessingml/2006/main" xmlns:w14="http://schemas.microsoft.com/office/word/2010/wordml" xmlns:w15="http://schemas.microsoft.com/office/word/2012/wordml" xmlns:w16cex="http://schemas.microsoft.com/office/word/2018/wordml/cex" xmlns:w16cid="http://schemas.microsoft.com/office/word/2016/wordml/cid" xmlns:w16="http://schemas.microsoft.com/office/word/2018/wordml" xmlns:w16du="http://schemas.microsoft.com/office/word/2023/wordml/word16du" xmlns:w16sdtdh="http://schemas.microsoft.com/office/word/2020/wordml/sdtdatahash" xmlns:w16sdtfl="http://schemas.microsoft.com/office/word/2024/wordml/sdtformatlock" xmlns:w16se="http://schemas.microsoft.com/office/word/2015/wordml/symex" xmlns:wpg="http://schemas.microsoft.com/office/word/2010/wordprocessingGroup" xmlns:wpi="http://schemas.microsoft.com/office/word/2010/wordprocessingInk" xmlns:wne="http://schemas.microsoft.com/office/word/2006/wordml" xmlns:wps="http://schemas.microsoft.com/office/word/2010/wordprocessingShape" mc:Ignorable="w14 w15 w16se w16cid w16 w16cex w16sdtdh w16sdtfl w16du wp14">
   <w:footnote w:type="separator" w:id="-1">
@@ -763,6 +793,45 @@
 </file>
 
 <file path=word/header1.xml><?xml version="1.0" encoding="utf-8"?>
+<w:hdr xmlns:wpc="http://schemas.microsoft.com/office/word/2010/wordprocessingCanvas" xmlns:cx="http://schemas.microsoft.com/office/drawing/2014/chartex" xmlns:cx1="http://schemas.microsoft.com/office/drawing/2015/9/8/chartex" xmlns:cx2="http://schemas.microsoft.com/office/drawing/2015/10/21/chartex" xmlns:cx3="http://schemas.microsoft.com/office/drawing/2016/5/9/chartex" xmlns:cx4="http://schemas.microsoft.com/office/drawing/2016/5/10/chartex" xmlns:cx5="http://schemas.microsoft.com/office/drawing/2016/5/11/chartex" xmlns:cx6="http://schemas.microsoft.com/office/drawing/2016/5/12/chartex" xmlns:cx7="http://schemas.microsoft.com/office/drawing/2016/5/13/chartex" xmlns:cx8="http://schemas.microsoft.com/office/drawing/2016/5/14/chartex" xmlns:mc="http://schemas.openxmlformats.org/markup-compatibility/2006" xmlns:aink="http://schemas.microsoft.com/office/drawing/2016/ink" xmlns:am3d="http://schemas.microsoft.com/office/drawing/2017/model3d" xmlns:o="urn:schemas-microsoft-com:office:office" xmlns:oel="http://schemas.microsoft.com/office/2019/extlst" xmlns:r="http://schemas.openxmlformats.org/officeDocument/2006/relationships" xmlns:m="http://schemas.openxmlformats.org/officeDocument/2006/math" xmlns:v="urn:schemas-microsoft-com:vml" xmlns:wp14="http://schemas.microsoft.com/office/word/2010/wordprocessingDrawing" xmlns:wp="http://schemas.openxmlformats.org/drawingml/2006/wordprocessingDrawing" xmlns:w10="urn:schemas-microsoft-com:office:word" xmlns:w="http://schemas.openxmlformats.org/wordprocessingml/2006/main" xmlns:w14="http://schemas.microsoft.com/office/word/2010/wordml" xmlns:w15="http://schemas.microsoft.com/office/word/2012/wordml" xmlns:w16cex="http://schemas.microsoft.com/office/word/2018/wordml/cex" xmlns:w16cid="http://schemas.microsoft.com/office/word/2016/wordml/cid" xmlns:w16="http://schemas.microsoft.com/office/word/2018/wordml" xmlns:w16du="http://schemas.microsoft.com/office/word/2023/wordml/word16du" xmlns:w16sdtdh="http://schemas.microsoft.com/office/word/2020/wordml/sdtdatahash" xmlns:w16sdtfl="http://schemas.microsoft.com/office/word/2024/wordml/sdtformatlock" xmlns:w16se="http://schemas.microsoft.com/office/word/2015/wordml/symex" xmlns:wpg="http://schemas.microsoft.com/office/word/2010/wordprocessingGroup" xmlns:wpi="http://schemas.microsoft.com/office/word/2010/wordprocessingInk" xmlns:wne="http://schemas.microsoft.com/office/word/2006/wordml" xmlns:wps="http://schemas.microsoft.com/office/word/2010/wordprocessingShape" mc:Ignorable="w14 w15 w16se w16cid w16 w16cex w16sdtdh w16sdtfl w16du wp14">
+  <w:p>
+    <w:pPr>
+      <w:pStyle w:val="Header"/>
+    </w:pPr>
+    <w:r>
+      <w:rPr>
+        <w:noProof/>
+      </w:rPr>
+      <w:pict w14:anchorId="14BFE763">
+        <v:shapetype id="_x0000_t75" coordsize="21600,21600" o:spt="75" o:preferrelative="t" path="m@4@5l@4@11@9@11@9@5xe" filled="f" stroked="f">
+          <v:stroke joinstyle="miter"/>
+          <v:formulas>
+            <v:f eqn="if lineDrawn pixelLineWidth 0"/>
+            <v:f eqn="sum @0 1 0"/>
+            <v:f eqn="sum 0 0 @1"/>
+            <v:f eqn="prod @2 1 2"/>
+            <v:f eqn="prod @3 21600 pixelWidth"/>
+            <v:f eqn="prod @3 21600 pixelHeight"/>
+            <v:f eqn="sum @0 0 1"/>
+            <v:f eqn="prod @6 1 2"/>
+            <v:f eqn="prod @7 21600 pixelWidth"/>
+            <v:f eqn="sum @8 21600 0"/>
+            <v:f eqn="prod @7 21600 pixelHeight"/>
+            <v:f eqn="sum @10 21600 0"/>
+          </v:formulas>
+          <v:path o:extrusionok="f" gradientshapeok="t" o:connecttype="rect"/>
+          <o:lock v:ext="edit" aspectratio="t"/>
+        </v:shapetype>
+        <v:shape id="WordPictureWatermark5573563" o:spid="_x0000_s1030" type="#_x0000_t75" style="position:absolute;left:0;text-align:left;margin-left:0;margin-top:0;width:273pt;height:85.5pt;z-index:-251657216;mso-position-horizontal:center;mso-position-horizontal-relative:margin;mso-position-vertical:center;mso-position-vertical-relative:margin" o:allowincell="f">
+          <v:imagedata r:id="rId1" o:title="image (5)" gain="19661f" blacklevel="22938f"/>
+        </v:shape>
+      </w:pict>
+    </w:r>
+  </w:p>
+</w:hdr>
+</file>
+
+<file path=word/header2.xml><?xml version="1.0" encoding="utf-8"?>
 <w:hdr xmlns:wpc="http://schemas.microsoft.com/office/word/2010/wordprocessingCanvas" xmlns:cx="http://schemas.microsoft.com/office/drawing/2014/chartex" xmlns:cx1="http://schemas.microsoft.com/office/drawing/2015/9/8/chartex" xmlns:cx2="http://schemas.microsoft.com/office/drawing/2015/10/21/chartex" xmlns:cx3="http://schemas.microsoft.com/office/drawing/2016/5/9/chartex" xmlns:cx4="http://schemas.microsoft.com/office/drawing/2016/5/10/chartex" xmlns:cx5="http://schemas.microsoft.com/office/drawing/2016/5/11/chartex" xmlns:cx6="http://schemas.microsoft.com/office/drawing/2016/5/12/chartex" xmlns:cx7="http://schemas.microsoft.com/office/drawing/2016/5/13/chartex" xmlns:cx8="http://schemas.microsoft.com/office/drawing/2016/5/14/chartex" xmlns:mc="http://schemas.openxmlformats.org/markup-compatibility/2006" xmlns:aink="http://schemas.microsoft.com/office/drawing/2016/ink" xmlns:am3d="http://schemas.microsoft.com/office/drawing/2017/model3d" xmlns:o="urn:schemas-microsoft-com:office:office" xmlns:oel="http://schemas.microsoft.com/office/2019/extlst" xmlns:r="http://schemas.openxmlformats.org/officeDocument/2006/relationships" xmlns:m="http://schemas.openxmlformats.org/officeDocument/2006/math" xmlns:v="urn:schemas-microsoft-com:vml" xmlns:wp14="http://schemas.microsoft.com/office/word/2010/wordprocessingDrawing" xmlns:wp="http://schemas.openxmlformats.org/drawingml/2006/wordprocessingDrawing" xmlns:w10="urn:schemas-microsoft-com:office:word" xmlns:w="http://schemas.openxmlformats.org/wordprocessingml/2006/main" xmlns:w14="http://schemas.microsoft.com/office/word/2010/wordml" xmlns:w15="http://schemas.microsoft.com/office/word/2012/wordml" xmlns:w16cex="http://schemas.microsoft.com/office/word/2018/wordml/cex" xmlns:w16cid="http://schemas.microsoft.com/office/word/2016/wordml/cid" xmlns:w16="http://schemas.microsoft.com/office/word/2018/wordml" xmlns:w16du="http://schemas.microsoft.com/office/word/2023/wordml/word16du" xmlns:w16sdtdh="http://schemas.microsoft.com/office/word/2020/wordml/sdtdatahash" xmlns:w16sdtfl="http://schemas.microsoft.com/office/word/2024/wordml/sdtformatlock" xmlns:w16se="http://schemas.microsoft.com/office/word/2015/wordml/symex" xmlns:wpg="http://schemas.microsoft.com/office/word/2010/wordprocessingGroup" xmlns:wpi="http://schemas.microsoft.com/office/word/2010/wordprocessingInk" xmlns:wne="http://schemas.microsoft.com/office/word/2006/wordml" xmlns:wps="http://schemas.microsoft.com/office/word/2010/wordprocessingShape" mc:Ignorable="w14 w15 w16se w16cid w16 w16cex w16sdtdh w16sdtfl w16du wp14">
   <w:tbl>
     <w:tblPr>
@@ -805,6 +874,39 @@
               <w:szCs w:val="24"/>
             </w:rPr>
           </w:pPr>
+          <w:r>
+            <w:rPr>
+              <w:b/>
+              <w:bCs/>
+              <w:noProof/>
+              <w:sz w:val="24"/>
+              <w:szCs w:val="24"/>
+            </w:rPr>
+            <w:pict w14:anchorId="5DC84C68">
+              <v:shapetype id="_x0000_t75" coordsize="21600,21600" o:spt="75" o:preferrelative="t" path="m@4@5l@4@11@9@11@9@5xe" filled="f" stroked="f">
+                <v:stroke joinstyle="miter"/>
+                <v:formulas>
+                  <v:f eqn="if lineDrawn pixelLineWidth 0"/>
+                  <v:f eqn="sum @0 1 0"/>
+                  <v:f eqn="sum 0 0 @1"/>
+                  <v:f eqn="prod @2 1 2"/>
+                  <v:f eqn="prod @3 21600 pixelWidth"/>
+                  <v:f eqn="prod @3 21600 pixelHeight"/>
+                  <v:f eqn="sum @0 0 1"/>
+                  <v:f eqn="prod @6 1 2"/>
+                  <v:f eqn="prod @7 21600 pixelWidth"/>
+                  <v:f eqn="sum @8 21600 0"/>
+                  <v:f eqn="prod @7 21600 pixelHeight"/>
+                  <v:f eqn="sum @10 21600 0"/>
+                </v:formulas>
+                <v:path o:extrusionok="f" gradientshapeok="t" o:connecttype="rect"/>
+                <o:lock v:ext="edit" aspectratio="t"/>
+              </v:shapetype>
+              <v:shape id="WordPictureWatermark5573564" o:spid="_x0000_s1031" type="#_x0000_t75" style="position:absolute;left:0;text-align:left;margin-left:0;margin-top:0;width:273pt;height:85.5pt;z-index:-251656192;mso-position-horizontal:center;mso-position-horizontal-relative:margin;mso-position-vertical:center;mso-position-vertical-relative:margin" o:allowincell="f">
+                <v:imagedata r:id="rId1" o:title="image (5)" gain="19661f" blacklevel="22938f"/>
+              </v:shape>
+            </w:pict>
+          </w:r>
         </w:p>
       </w:tc>
       <w:tc>
@@ -842,7 +944,7 @@
                         <pic:cNvPicPr/>
                       </pic:nvPicPr>
                       <pic:blipFill>
-                        <a:blip r:embed="rId1"/>
+                        <a:blip r:embed="rId2"/>
                         <a:srcRect t="12375" b="12769"/>
                         <a:stretch>
                           <a:fillRect/>
@@ -876,6 +978,45 @@
     <w:pPr>
       <w:pStyle w:val="Header"/>
     </w:pPr>
+  </w:p>
+</w:hdr>
+</file>
+
+<file path=word/header3.xml><?xml version="1.0" encoding="utf-8"?>
+<w:hdr xmlns:wpc="http://schemas.microsoft.com/office/word/2010/wordprocessingCanvas" xmlns:cx="http://schemas.microsoft.com/office/drawing/2014/chartex" xmlns:cx1="http://schemas.microsoft.com/office/drawing/2015/9/8/chartex" xmlns:cx2="http://schemas.microsoft.com/office/drawing/2015/10/21/chartex" xmlns:cx3="http://schemas.microsoft.com/office/drawing/2016/5/9/chartex" xmlns:cx4="http://schemas.microsoft.com/office/drawing/2016/5/10/chartex" xmlns:cx5="http://schemas.microsoft.com/office/drawing/2016/5/11/chartex" xmlns:cx6="http://schemas.microsoft.com/office/drawing/2016/5/12/chartex" xmlns:cx7="http://schemas.microsoft.com/office/drawing/2016/5/13/chartex" xmlns:cx8="http://schemas.microsoft.com/office/drawing/2016/5/14/chartex" xmlns:mc="http://schemas.openxmlformats.org/markup-compatibility/2006" xmlns:aink="http://schemas.microsoft.com/office/drawing/2016/ink" xmlns:am3d="http://schemas.microsoft.com/office/drawing/2017/model3d" xmlns:o="urn:schemas-microsoft-com:office:office" xmlns:oel="http://schemas.microsoft.com/office/2019/extlst" xmlns:r="http://schemas.openxmlformats.org/officeDocument/2006/relationships" xmlns:m="http://schemas.openxmlformats.org/officeDocument/2006/math" xmlns:v="urn:schemas-microsoft-com:vml" xmlns:wp14="http://schemas.microsoft.com/office/word/2010/wordprocessingDrawing" xmlns:wp="http://schemas.openxmlformats.org/drawingml/2006/wordprocessingDrawing" xmlns:w10="urn:schemas-microsoft-com:office:word" xmlns:w="http://schemas.openxmlformats.org/wordprocessingml/2006/main" xmlns:w14="http://schemas.microsoft.com/office/word/2010/wordml" xmlns:w15="http://schemas.microsoft.com/office/word/2012/wordml" xmlns:w16cex="http://schemas.microsoft.com/office/word/2018/wordml/cex" xmlns:w16cid="http://schemas.microsoft.com/office/word/2016/wordml/cid" xmlns:w16="http://schemas.microsoft.com/office/word/2018/wordml" xmlns:w16du="http://schemas.microsoft.com/office/word/2023/wordml/word16du" xmlns:w16sdtdh="http://schemas.microsoft.com/office/word/2020/wordml/sdtdatahash" xmlns:w16sdtfl="http://schemas.microsoft.com/office/word/2024/wordml/sdtformatlock" xmlns:w16se="http://schemas.microsoft.com/office/word/2015/wordml/symex" xmlns:wpg="http://schemas.microsoft.com/office/word/2010/wordprocessingGroup" xmlns:wpi="http://schemas.microsoft.com/office/word/2010/wordprocessingInk" xmlns:wne="http://schemas.microsoft.com/office/word/2006/wordml" xmlns:wps="http://schemas.microsoft.com/office/word/2010/wordprocessingShape" mc:Ignorable="w14 w15 w16se w16cid w16 w16cex w16sdtdh w16sdtfl w16du wp14">
+  <w:p>
+    <w:pPr>
+      <w:pStyle w:val="Header"/>
+    </w:pPr>
+    <w:r>
+      <w:rPr>
+        <w:noProof/>
+      </w:rPr>
+      <w:pict w14:anchorId="214428DD">
+        <v:shapetype id="_x0000_t75" coordsize="21600,21600" o:spt="75" o:preferrelative="t" path="m@4@5l@4@11@9@11@9@5xe" filled="f" stroked="f">
+          <v:stroke joinstyle="miter"/>
+          <v:formulas>
+            <v:f eqn="if lineDrawn pixelLineWidth 0"/>
+            <v:f eqn="sum @0 1 0"/>
+            <v:f eqn="sum 0 0 @1"/>
+            <v:f eqn="prod @2 1 2"/>
+            <v:f eqn="prod @3 21600 pixelWidth"/>
+            <v:f eqn="prod @3 21600 pixelHeight"/>
+            <v:f eqn="sum @0 0 1"/>
+            <v:f eqn="prod @6 1 2"/>
+            <v:f eqn="prod @7 21600 pixelWidth"/>
+            <v:f eqn="sum @8 21600 0"/>
+            <v:f eqn="prod @7 21600 pixelHeight"/>
+            <v:f eqn="sum @10 21600 0"/>
+          </v:formulas>
+          <v:path o:extrusionok="f" gradientshapeok="t" o:connecttype="rect"/>
+          <o:lock v:ext="edit" aspectratio="t"/>
+        </v:shapetype>
+        <v:shape id="WordPictureWatermark5573562" o:spid="_x0000_s1029" type="#_x0000_t75" style="position:absolute;left:0;text-align:left;margin-left:0;margin-top:0;width:273pt;height:85.5pt;z-index:-251658240;mso-position-horizontal:center;mso-position-horizontal-relative:margin;mso-position-vertical:center;mso-position-vertical-relative:margin" o:allowincell="f">
+          <v:imagedata r:id="rId1" o:title="image (5)" gain="19661f" blacklevel="22938f"/>
+        </v:shape>
+      </w:pict>
+    </w:r>
   </w:p>
 </w:hdr>
 </file>

</xml_diff>